<commit_message>
updated visualization and analysis
</commit_message>
<xml_diff>
--- a/Airbnb Project.docx
+++ b/Airbnb Project.docx
@@ -9,14 +9,37 @@
       <w:pPr>
         <w:pStyle w:val="Heading1"/>
         <w:jc w:val="center"/>
-      </w:pPr>
-      <w:r>
+        <w:rPr>
+          <w:b/>
+          <w:bCs/>
+        </w:rPr>
+      </w:pPr>
+      <w:r>
+        <w:rPr>
+          <w:b/>
+          <w:bCs/>
+        </w:rPr>
+        <w:t xml:space="preserve">Hawaii </w:t>
+      </w:r>
+      <w:r>
+        <w:rPr>
+          <w:b/>
+          <w:bCs/>
+        </w:rPr>
         <w:t xml:space="preserve">Airbnb </w:t>
       </w:r>
       <w:r>
+        <w:rPr>
+          <w:b/>
+          <w:bCs/>
+        </w:rPr>
         <w:t>Listing</w:t>
       </w:r>
       <w:r>
+        <w:rPr>
+          <w:b/>
+          <w:bCs/>
+        </w:rPr>
         <w:t xml:space="preserve"> Analysis</w:t>
       </w:r>
     </w:p>
@@ -24,8 +47,16 @@
       <w:pPr>
         <w:pStyle w:val="Heading1"/>
         <w:jc w:val="center"/>
-      </w:pPr>
-      <w:r>
+        <w:rPr>
+          <w:b/>
+          <w:bCs/>
+        </w:rPr>
+      </w:pPr>
+      <w:r>
+        <w:rPr>
+          <w:b/>
+          <w:bCs/>
+        </w:rPr>
         <w:t>Sha Liu</w:t>
       </w:r>
     </w:p>
@@ -33,14 +64,23 @@
       <w:pPr>
         <w:pStyle w:val="Heading1"/>
         <w:jc w:val="center"/>
-      </w:pPr>
-      <w:r>
+        <w:rPr>
+          <w:b/>
+          <w:bCs/>
+        </w:rPr>
+      </w:pPr>
+      <w:r>
+        <w:rPr>
+          <w:b/>
+          <w:bCs/>
+        </w:rPr>
         <w:t>4-23-2021</w:t>
       </w:r>
     </w:p>
     <w:p/>
     <w:p>
       <w:pPr>
+        <w:pStyle w:val="Heading1"/>
         <w:rPr>
           <w:b/>
           <w:bCs/>
@@ -66,15 +106,22 @@
         <w:t xml:space="preserve"> for Hawaii from </w:t>
       </w:r>
       <w:r>
-        <w:t xml:space="preserve">2008 to 2021. I was able to use Google Cloud to run my analysis on </w:t>
-      </w:r>
-      <w:proofErr w:type="spellStart"/>
-      <w:r>
-        <w:t>Jupyter</w:t>
-      </w:r>
-      <w:proofErr w:type="spellEnd"/>
-      <w:r>
-        <w:t xml:space="preserve"> notebook. I was able to perform each step are list in the </w:t>
+        <w:t>2008 to 2021</w:t>
+      </w:r>
+      <w:r>
+        <w:t xml:space="preserve"> on Google Cloud Platform and learned about the data pipeline and lifecycle</w:t>
+      </w:r>
+      <w:r>
+        <w:t xml:space="preserve">. I was able to use </w:t>
+      </w:r>
+      <w:r>
+        <w:t xml:space="preserve">AI Platform Notebook instance </w:t>
+      </w:r>
+      <w:r>
+        <w:t xml:space="preserve">on </w:t>
+      </w:r>
+      <w:r>
+        <w:t xml:space="preserve">Google Cloud to run my analysis. I was able to perform each step are list in the </w:t>
       </w:r>
       <w:r>
         <w:t>USGS lifecycle model [1]</w:t>
@@ -85,11 +132,9 @@
       <w:r>
         <w:t xml:space="preserve">Plan, Acquire, Process, </w:t>
       </w:r>
-      <w:proofErr w:type="spellStart"/>
-      <w:r>
-        <w:t>Perserve</w:t>
-      </w:r>
-      <w:proofErr w:type="spellEnd"/>
+      <w:r>
+        <w:t>Preserve</w:t>
+      </w:r>
       <w:r>
         <w:t xml:space="preserve"> and Publish/Share </w:t>
       </w:r>
@@ -148,6 +193,7 @@
     <w:p/>
     <w:p>
       <w:pPr>
+        <w:pStyle w:val="Heading1"/>
         <w:rPr>
           <w:b/>
           <w:bCs/>
@@ -164,16 +210,58 @@
     <w:p/>
     <w:p>
       <w:r>
-        <w:t>I chose to work on Airbnb Listing analysis because m</w:t>
+        <w:t xml:space="preserve">I </w:t>
+      </w:r>
+      <w:r>
+        <w:t xml:space="preserve">really </w:t>
+      </w:r>
+      <w:r>
+        <w:t>like the module</w:t>
+      </w:r>
+      <w:r>
+        <w:t xml:space="preserve"> talks</w:t>
+      </w:r>
+      <w:r>
+        <w:t xml:space="preserve"> about data lifecycle and pipelines and would love to strength my skills I learned from class; I think it will benefit my career as I am pursing a data engineer role at the moment. At the same time, I want to </w:t>
+      </w:r>
+      <w:r>
+        <w:t>get hands-on experience on</w:t>
+      </w:r>
+      <w:r>
+        <w:t xml:space="preserve"> cloud computing, so I chose to use Google Cloud as my platform. </w:t>
+      </w:r>
+      <w:r>
+        <w:t xml:space="preserve">I chose to work on </w:t>
+      </w:r>
+      <w:r>
+        <w:t xml:space="preserve">Hawaii </w:t>
+      </w:r>
+      <w:r>
+        <w:t>Airbnb Listing analysis because m</w:t>
       </w:r>
       <w:r>
         <w:t>y favorite vacation place is Hawai</w:t>
       </w:r>
       <w:r>
-        <w:t>i.</w:t>
-      </w:r>
-      <w:r>
-        <w:t xml:space="preserve"> I am interested in getting an Airbnb in Hawaii next time I visit. I would like to understand </w:t>
+        <w:t>i</w:t>
+      </w:r>
+      <w:r>
+        <w:t xml:space="preserve"> and I have been to Maui before and love to explore other islands in Hawaii</w:t>
+      </w:r>
+      <w:r>
+        <w:t xml:space="preserve"> as well</w:t>
+      </w:r>
+      <w:r>
+        <w:t>.</w:t>
+      </w:r>
+      <w:r>
+        <w:t xml:space="preserve"> I am interested in getting an Airbnb in Hawaii next time I visit. </w:t>
+      </w:r>
+      <w:r>
+        <w:t xml:space="preserve">Therefore, </w:t>
+      </w:r>
+      <w:r>
+        <w:t xml:space="preserve">I would like to understand </w:t>
       </w:r>
       <w:r>
         <w:t>what</w:t>
@@ -182,13 +270,53 @@
         <w:t xml:space="preserve"> Airbnb list</w:t>
       </w:r>
       <w:r>
-        <w:t xml:space="preserve">ings are there </w:t>
+        <w:t xml:space="preserve">ings are </w:t>
+      </w:r>
+      <w:r>
+        <w:t xml:space="preserve">out </w:t>
+      </w:r>
+      <w:r>
+        <w:t xml:space="preserve">there </w:t>
       </w:r>
       <w:r>
         <w:t xml:space="preserve">and what are the statistics I </w:t>
       </w:r>
       <w:r>
-        <w:t>can pull out it, so it will help me well-informed when I choose my future Airbnb at Hawaii.</w:t>
+        <w:t>can pull out it</w:t>
+      </w:r>
+      <w:r>
+        <w:t xml:space="preserve">. It </w:t>
+      </w:r>
+      <w:r>
+        <w:t xml:space="preserve">will </w:t>
+      </w:r>
+      <w:r>
+        <w:t xml:space="preserve">definitely </w:t>
+      </w:r>
+      <w:r>
+        <w:t xml:space="preserve">help me </w:t>
+      </w:r>
+      <w:r>
+        <w:t xml:space="preserve">make </w:t>
+      </w:r>
+      <w:r>
+        <w:t xml:space="preserve">well-informed </w:t>
+      </w:r>
+      <w:r>
+        <w:t xml:space="preserve">decisions </w:t>
+      </w:r>
+      <w:r>
+        <w:t xml:space="preserve">when I choose </w:t>
+      </w:r>
+      <w:r>
+        <w:lastRenderedPageBreak/>
+        <w:t xml:space="preserve">my future Airbnb </w:t>
+      </w:r>
+      <w:r>
+        <w:t>in</w:t>
+      </w:r>
+      <w:r>
+        <w:t xml:space="preserve"> Hawaii.</w:t>
       </w:r>
       <w:r>
         <w:t xml:space="preserve"> Luckily, I was able to find the </w:t>
@@ -203,12 +331,16 @@
         <w:t xml:space="preserve"> website</w:t>
       </w:r>
       <w:r>
+        <w:t xml:space="preserve"> and perform data analysis</w:t>
+      </w:r>
+      <w:r>
         <w:t>.</w:t>
       </w:r>
     </w:p>
     <w:p/>
     <w:p>
       <w:pPr>
+        <w:pStyle w:val="Heading1"/>
         <w:rPr>
           <w:b/>
           <w:bCs/>
@@ -225,7 +357,16 @@
     <w:p/>
     <w:p>
       <w:r>
-        <w:t xml:space="preserve">I started by setting up the environment for </w:t>
+        <w:t xml:space="preserve">For Google Cloud, </w:t>
+      </w:r>
+      <w:r>
+        <w:t xml:space="preserve">I </w:t>
+      </w:r>
+      <w:r>
+        <w:t xml:space="preserve">was able to get free $300 credit for first time user. I </w:t>
+      </w:r>
+      <w:r>
+        <w:t xml:space="preserve">started by setting up the environment for </w:t>
       </w:r>
       <w:proofErr w:type="spellStart"/>
       <w:r>
@@ -243,279 +384,53 @@
       <w:r>
         <w:t xml:space="preserve"> Notebook AI to run my notebooks.</w:t>
       </w:r>
-    </w:p>
-    <w:p/>
-    <w:p>
-      <w:pPr>
-        <w:rPr>
-          <w:b/>
-          <w:bCs/>
-        </w:rPr>
-      </w:pPr>
-      <w:r>
-        <w:rPr>
-          <w:b/>
-          <w:bCs/>
-        </w:rPr>
-        <w:t>Results</w:t>
-      </w:r>
-    </w:p>
-    <w:p>
-      <w:pPr>
-        <w:rPr>
-          <w:b/>
-          <w:bCs/>
-        </w:rPr>
-      </w:pPr>
-    </w:p>
-    <w:p>
-      <w:pPr>
-        <w:rPr>
-          <w:b/>
-          <w:bCs/>
-        </w:rPr>
-      </w:pPr>
-      <w:r>
-        <w:rPr>
-          <w:b/>
-          <w:bCs/>
-        </w:rPr>
-        <w:t>Discussion</w:t>
-      </w:r>
-    </w:p>
-    <w:p>
-      <w:pPr>
-        <w:rPr>
-          <w:b/>
-          <w:bCs/>
-        </w:rPr>
-      </w:pPr>
-    </w:p>
-    <w:p>
-      <w:pPr>
-        <w:rPr>
-          <w:b/>
-          <w:bCs/>
-        </w:rPr>
-      </w:pPr>
-      <w:r>
-        <w:rPr>
-          <w:b/>
-          <w:bCs/>
-        </w:rPr>
-        <w:t>Conclusion</w:t>
-      </w:r>
-    </w:p>
-    <w:p>
-      <w:pPr>
-        <w:rPr>
-          <w:b/>
-          <w:bCs/>
-        </w:rPr>
-      </w:pPr>
-    </w:p>
-    <w:p>
-      <w:pPr>
-        <w:rPr>
-          <w:b/>
-          <w:bCs/>
-        </w:rPr>
-      </w:pPr>
-      <w:r>
-        <w:rPr>
-          <w:b/>
-          <w:bCs/>
-        </w:rPr>
-        <w:t>Reference</w:t>
-      </w:r>
-    </w:p>
-    <w:p>
-      <w:pPr>
-        <w:rPr>
-          <w:b/>
-          <w:bCs/>
-        </w:rPr>
-      </w:pPr>
-    </w:p>
-    <w:p>
-      <w:pPr>
-        <w:rPr>
-          <w:color w:val="2F5496" w:themeColor="accent1" w:themeShade="BF"/>
-        </w:rPr>
-      </w:pPr>
-      <w:r>
-        <w:rPr>
-          <w:color w:val="2F5496" w:themeColor="accent1" w:themeShade="BF"/>
-        </w:rPr>
-        <w:t xml:space="preserve">[1] </w:t>
+      <w:r>
+        <w:t xml:space="preserve"> I know that I can utilized what I have learned when I c</w:t>
+      </w:r>
+      <w:r>
+        <w:t>omplete</w:t>
+      </w:r>
+      <w:r>
+        <w:t>d</w:t>
+      </w:r>
+      <w:r>
+        <w:t xml:space="preserve"> "Visualize the 10,000 Bitcoin Pizza Transaction Using </w:t>
       </w:r>
       <w:proofErr w:type="spellStart"/>
       <w:r>
-        <w:rPr>
-          <w:color w:val="2F5496" w:themeColor="accent1" w:themeShade="BF"/>
-        </w:rPr>
-        <w:t>Plale</w:t>
+        <w:t>BigQuery</w:t>
       </w:r>
       <w:proofErr w:type="spellEnd"/>
       <w:r>
-        <w:rPr>
-          <w:color w:val="2F5496" w:themeColor="accent1" w:themeShade="BF"/>
-        </w:rPr>
-        <w:t xml:space="preserve">, Beth, and Inna </w:t>
+        <w:t xml:space="preserve"> and AI Notebooks (Links to an external site.)" </w:t>
       </w:r>
       <w:proofErr w:type="spellStart"/>
       <w:r>
-        <w:rPr>
-          <w:color w:val="2F5496" w:themeColor="accent1" w:themeShade="BF"/>
-        </w:rPr>
-        <w:t>Kouper</w:t>
+        <w:t>qwiklab</w:t>
       </w:r>
       <w:proofErr w:type="spellEnd"/>
       <w:r>
-        <w:rPr>
-          <w:color w:val="2F5496" w:themeColor="accent1" w:themeShade="BF"/>
-        </w:rPr>
-        <w:t xml:space="preserve">. “The Centrality of Data: Data Lifecycle and Data Pipelines.” </w:t>
-      </w:r>
-      <w:r>
-        <w:rPr>
-          <w:i/>
-          <w:iCs/>
-          <w:color w:val="2F5496" w:themeColor="accent1" w:themeShade="BF"/>
-        </w:rPr>
-        <w:t>Data Analytics for Intelligent Transportation Systems</w:t>
-      </w:r>
-      <w:r>
-        <w:rPr>
-          <w:color w:val="2F5496" w:themeColor="accent1" w:themeShade="BF"/>
-        </w:rPr>
-        <w:t xml:space="preserve">, Elsevier, 7 Apr. 2017, www.sciencedirect.com/science/article/pii/B9780128097151000043?via%3Dihub. </w:t>
-      </w:r>
-    </w:p>
-    <w:p>
-      <w:pPr>
-        <w:rPr>
-          <w:b/>
-          <w:bCs/>
-        </w:rPr>
-      </w:pPr>
-    </w:p>
-    <w:p>
-      <w:pPr>
-        <w:pStyle w:val="ListParagraph"/>
-        <w:numPr>
-          <w:ilvl w:val="0"/>
-          <w:numId w:val="2"/>
-        </w:numPr>
-      </w:pPr>
-      <w:r>
-        <w:t xml:space="preserve">Methodology (steps taken to address the problem, including the technological setup 1-2 </w:t>
-      </w:r>
-      <w:proofErr w:type="spellStart"/>
-      <w:r>
-        <w:t>pgs</w:t>
-      </w:r>
-      <w:proofErr w:type="spellEnd"/>
-      <w:r>
-        <w:t>)</w:t>
-      </w:r>
-    </w:p>
-    <w:p>
-      <w:pPr>
-        <w:pStyle w:val="ListParagraph"/>
-        <w:numPr>
-          <w:ilvl w:val="0"/>
-          <w:numId w:val="2"/>
-        </w:numPr>
-      </w:pPr>
-      <w:r>
-        <w:t xml:space="preserve">Results (1-3 </w:t>
-      </w:r>
-      <w:proofErr w:type="spellStart"/>
-      <w:r>
-        <w:t>pgs</w:t>
-      </w:r>
-      <w:proofErr w:type="spellEnd"/>
-      <w:r>
-        <w:t>)</w:t>
-      </w:r>
-    </w:p>
-    <w:p>
-      <w:pPr>
-        <w:pStyle w:val="ListParagraph"/>
-        <w:numPr>
-          <w:ilvl w:val="0"/>
-          <w:numId w:val="2"/>
-        </w:numPr>
-      </w:pPr>
-      <w:r>
-        <w:t xml:space="preserve">Discussion (an interpretation of the results + a discussion of how you employed the technologies / skills from this course + any barriers or failures you encountered, 1-2 </w:t>
-      </w:r>
-      <w:proofErr w:type="spellStart"/>
-      <w:r>
-        <w:t>pgs</w:t>
-      </w:r>
-      <w:proofErr w:type="spellEnd"/>
-      <w:r>
-        <w:t>)</w:t>
-      </w:r>
-    </w:p>
-    <w:p>
-      <w:pPr>
-        <w:pStyle w:val="ListParagraph"/>
-        <w:numPr>
-          <w:ilvl w:val="0"/>
-          <w:numId w:val="2"/>
-        </w:numPr>
-      </w:pPr>
-      <w:r>
-        <w:t>Conclusion (1 paragraph)</w:t>
-      </w:r>
-    </w:p>
-    <w:p>
-      <w:pPr>
-        <w:pStyle w:val="ListParagraph"/>
-        <w:numPr>
-          <w:ilvl w:val="0"/>
-          <w:numId w:val="2"/>
-        </w:numPr>
-      </w:pPr>
-      <w:r>
-        <w:t>References</w:t>
-      </w:r>
-    </w:p>
-    <w:p/>
-    <w:p>
-      <w:r>
-        <w:t xml:space="preserve">     </w:t>
-      </w:r>
-    </w:p>
-    <w:p/>
-    <w:p/>
-    <w:p/>
-    <w:p/>
-    <w:p/>
-    <w:p/>
-    <w:p/>
-    <w:p/>
-    <w:p/>
-    <w:p/>
-    <w:p>
-      <w:pPr>
-        <w:rPr>
-          <w:b/>
-          <w:bCs/>
-        </w:rPr>
-      </w:pPr>
-      <w:r>
-        <w:rPr>
-          <w:b/>
-          <w:bCs/>
-        </w:rPr>
-        <w:t>Challenges</w:t>
-      </w:r>
-    </w:p>
-    <w:p/>
+        <w:t xml:space="preserve"> on one of the class modules.  </w:t>
+      </w:r>
+    </w:p>
+    <w:p/>
+    <w:p>
+      <w:r>
+        <w:t>First</w:t>
+      </w:r>
+      <w:r>
+        <w:t>ly</w:t>
+      </w:r>
+      <w:r>
+        <w:t>,</w:t>
+      </w:r>
+      <w:r>
+        <w:t xml:space="preserve"> I created a project named “Airbnb Reviews”</w:t>
+      </w:r>
+      <w:r>
+        <w:t>, shown below:</w:t>
+      </w:r>
+    </w:p>
     <w:p/>
     <w:p>
       <w:r>
@@ -523,10 +438,10 @@
           <w:noProof/>
         </w:rPr>
         <w:drawing>
-          <wp:inline distT="0" distB="0" distL="0" distR="0" wp14:anchorId="2E91E4F6" wp14:editId="2194E881">
+          <wp:inline distT="0" distB="0" distL="0" distR="0" wp14:anchorId="0960DE75" wp14:editId="1F19FE64">
             <wp:extent cx="5943600" cy="3002915"/>
             <wp:effectExtent l="0" t="0" r="0" b="0"/>
-            <wp:docPr id="1" name="Picture 1" descr="Graphical user interface, application&#10;&#10;Description automatically generated"/>
+            <wp:docPr id="4" name="Picture 4" descr="Graphical user interface, application&#10;&#10;Description automatically generated"/>
             <wp:cNvGraphicFramePr>
               <a:graphicFrameLocks xmlns:a="http://schemas.openxmlformats.org/drawingml/2006/main" noChangeAspect="1"/>
             </wp:cNvGraphicFramePr>
@@ -563,14 +478,29 @@
     <w:p/>
     <w:p>
       <w:r>
-        <w:rPr>
-          <w:noProof/>
-        </w:rPr>
+        <w:t xml:space="preserve">I </w:t>
+      </w:r>
+      <w:r>
+        <w:t xml:space="preserve">then </w:t>
+      </w:r>
+      <w:r>
+        <w:t xml:space="preserve">created a </w:t>
+      </w:r>
+      <w:r>
+        <w:t>Notebook Instance and selected Python 3</w:t>
+      </w:r>
+      <w:r>
+        <w:t xml:space="preserve">, shown below: </w:t>
+      </w:r>
+    </w:p>
+    <w:p/>
+    <w:p>
+      <w:r>
         <w:drawing>
-          <wp:inline distT="0" distB="0" distL="0" distR="0" wp14:anchorId="1769CBE6" wp14:editId="225CCD19">
-            <wp:extent cx="5943600" cy="3903345"/>
-            <wp:effectExtent l="0" t="0" r="0" b="0"/>
-            <wp:docPr id="9" name="Picture 9" descr="Graphical user interface, application, email&#10;&#10;Description automatically generated"/>
+          <wp:inline distT="0" distB="0" distL="0" distR="0" wp14:anchorId="4701E8F7" wp14:editId="4B1B7AE7">
+            <wp:extent cx="5943600" cy="1428115"/>
+            <wp:effectExtent l="0" t="0" r="0" b="2540"/>
+            <wp:docPr id="3" name="Picture 3" descr="Graphical user interface, text, application, email&#10;&#10;Description automatically generated"/>
             <wp:cNvGraphicFramePr>
               <a:graphicFrameLocks xmlns:a="http://schemas.openxmlformats.org/drawingml/2006/main" noChangeAspect="1"/>
             </wp:cNvGraphicFramePr>
@@ -578,7 +508,7 @@
               <a:graphicData uri="http://schemas.openxmlformats.org/drawingml/2006/picture">
                 <pic:pic xmlns:pic="http://schemas.openxmlformats.org/drawingml/2006/picture">
                   <pic:nvPicPr>
-                    <pic:cNvPr id="9" name="Picture 9" descr="Graphical user interface, application, email&#10;&#10;Description automatically generated"/>
+                    <pic:cNvPr id="3" name="Picture 3" descr="Graphical user interface, text, application, email&#10;&#10;Description automatically generated"/>
                     <pic:cNvPicPr/>
                   </pic:nvPicPr>
                   <pic:blipFill>
@@ -590,7 +520,7 @@
                   <pic:spPr>
                     <a:xfrm>
                       <a:off x="0" y="0"/>
-                      <a:ext cx="5943600" cy="3903345"/>
+                      <a:ext cx="5943600" cy="1428115"/>
                     </a:xfrm>
                     <a:prstGeom prst="rect">
                       <a:avLst/>
@@ -606,11 +536,1635 @@
     <w:p/>
     <w:p>
       <w:r>
+        <w:t xml:space="preserve">I opened the JUPYTERLAB and installed </w:t>
+      </w:r>
+      <w:r>
+        <w:t>necessary</w:t>
+      </w:r>
+      <w:r>
+        <w:t xml:space="preserve"> packages were needed to run my notebook in the</w:t>
+      </w:r>
+      <w:r>
+        <w:t xml:space="preserve"> google</w:t>
+      </w:r>
+      <w:r>
+        <w:t xml:space="preserve"> could </w:t>
+      </w:r>
+      <w:proofErr w:type="gramStart"/>
+      <w:r>
+        <w:t>terminal</w:t>
+      </w:r>
+      <w:proofErr w:type="gramEnd"/>
+      <w:r>
+        <w:t xml:space="preserve"> shown below:</w:t>
+      </w:r>
+    </w:p>
+    <w:p/>
+    <w:p>
+      <w:r>
+        <w:drawing>
+          <wp:inline distT="0" distB="0" distL="0" distR="0" wp14:anchorId="0F9B643D" wp14:editId="62CCB252">
+            <wp:extent cx="5943600" cy="4128770"/>
+            <wp:effectExtent l="0" t="0" r="0" b="0"/>
+            <wp:docPr id="5" name="Picture 5" descr="Text&#10;&#10;Description automatically generated"/>
+            <wp:cNvGraphicFramePr>
+              <a:graphicFrameLocks xmlns:a="http://schemas.openxmlformats.org/drawingml/2006/main" noChangeAspect="1"/>
+            </wp:cNvGraphicFramePr>
+            <a:graphic xmlns:a="http://schemas.openxmlformats.org/drawingml/2006/main">
+              <a:graphicData uri="http://schemas.openxmlformats.org/drawingml/2006/picture">
+                <pic:pic xmlns:pic="http://schemas.openxmlformats.org/drawingml/2006/picture">
+                  <pic:nvPicPr>
+                    <pic:cNvPr id="5" name="Picture 5" descr="Text&#10;&#10;Description automatically generated"/>
+                    <pic:cNvPicPr/>
+                  </pic:nvPicPr>
+                  <pic:blipFill>
+                    <a:blip r:embed="rId8"/>
+                    <a:stretch>
+                      <a:fillRect/>
+                    </a:stretch>
+                  </pic:blipFill>
+                  <pic:spPr>
+                    <a:xfrm>
+                      <a:off x="0" y="0"/>
+                      <a:ext cx="5943600" cy="4128770"/>
+                    </a:xfrm>
+                    <a:prstGeom prst="rect">
+                      <a:avLst/>
+                    </a:prstGeom>
+                  </pic:spPr>
+                </pic:pic>
+              </a:graphicData>
+            </a:graphic>
+          </wp:inline>
+        </w:drawing>
+      </w:r>
+    </w:p>
+    <w:p/>
+    <w:p/>
+    <w:p>
+      <w:r>
+        <w:t xml:space="preserve">Then I </w:t>
+      </w:r>
+      <w:r>
+        <w:t>created a notebook named “</w:t>
+      </w:r>
+      <w:proofErr w:type="spellStart"/>
+      <w:r>
+        <w:t>airbnb_listings_reviews</w:t>
+      </w:r>
+      <w:proofErr w:type="spellEnd"/>
+      <w:r>
+        <w:t>” and started the data lifecycle</w:t>
+      </w:r>
+      <w:r>
+        <w:t xml:space="preserve">. </w:t>
+      </w:r>
+      <w:r>
+        <w:t xml:space="preserve">I have attached the whole notebook in the end. </w:t>
+      </w:r>
+    </w:p>
+    <w:p/>
+    <w:p>
+      <w:r>
+        <w:drawing>
+          <wp:inline distT="0" distB="0" distL="0" distR="0" wp14:anchorId="396757C3" wp14:editId="6D770576">
+            <wp:extent cx="5943600" cy="3009265"/>
+            <wp:effectExtent l="0" t="0" r="0" b="635"/>
+            <wp:docPr id="6" name="Picture 6" descr="Graphical user interface, text, application, email&#10;&#10;Description automatically generated"/>
+            <wp:cNvGraphicFramePr>
+              <a:graphicFrameLocks xmlns:a="http://schemas.openxmlformats.org/drawingml/2006/main" noChangeAspect="1"/>
+            </wp:cNvGraphicFramePr>
+            <a:graphic xmlns:a="http://schemas.openxmlformats.org/drawingml/2006/main">
+              <a:graphicData uri="http://schemas.openxmlformats.org/drawingml/2006/picture">
+                <pic:pic xmlns:pic="http://schemas.openxmlformats.org/drawingml/2006/picture">
+                  <pic:nvPicPr>
+                    <pic:cNvPr id="6" name="Picture 6" descr="Graphical user interface, text, application, email&#10;&#10;Description automatically generated"/>
+                    <pic:cNvPicPr/>
+                  </pic:nvPicPr>
+                  <pic:blipFill>
+                    <a:blip r:embed="rId9"/>
+                    <a:stretch>
+                      <a:fillRect/>
+                    </a:stretch>
+                  </pic:blipFill>
+                  <pic:spPr>
+                    <a:xfrm>
+                      <a:off x="0" y="0"/>
+                      <a:ext cx="5943600" cy="3009265"/>
+                    </a:xfrm>
+                    <a:prstGeom prst="rect">
+                      <a:avLst/>
+                    </a:prstGeom>
+                  </pic:spPr>
+                </pic:pic>
+              </a:graphicData>
+            </a:graphic>
+          </wp:inline>
+        </w:drawing>
+      </w:r>
+    </w:p>
+    <w:p/>
+    <w:p/>
+    <w:p>
+      <w:pPr>
+        <w:pStyle w:val="Heading1"/>
+        <w:rPr>
+          <w:b/>
+          <w:bCs/>
+        </w:rPr>
+      </w:pPr>
+      <w:r>
+        <w:rPr>
+          <w:b/>
+          <w:bCs/>
+        </w:rPr>
+        <w:t>Results</w:t>
+      </w:r>
+    </w:p>
+    <w:p>
+      <w:pPr>
+        <w:rPr>
+          <w:b/>
+          <w:bCs/>
+        </w:rPr>
+      </w:pPr>
+    </w:p>
+    <w:p>
+      <w:r>
+        <w:t xml:space="preserve">I was able to load the </w:t>
+      </w:r>
+      <w:r>
+        <w:t xml:space="preserve">Hawaii Airbnb Listing </w:t>
+      </w:r>
+      <w:r>
+        <w:t xml:space="preserve">dataset </w:t>
+      </w:r>
+      <w:r>
+        <w:t>successfully and</w:t>
+      </w:r>
+      <w:r>
+        <w:t xml:space="preserve"> </w:t>
+      </w:r>
+      <w:r>
+        <w:t>performed the following steps.</w:t>
+      </w:r>
+    </w:p>
+    <w:p/>
+    <w:p>
+      <w:pPr>
+        <w:pStyle w:val="ListParagraph"/>
+        <w:numPr>
+          <w:ilvl w:val="0"/>
+          <w:numId w:val="3"/>
+        </w:numPr>
+      </w:pPr>
+      <w:r>
+        <w:t>load data</w:t>
+      </w:r>
+    </w:p>
+    <w:p>
+      <w:pPr>
+        <w:pStyle w:val="ListParagraph"/>
+        <w:numPr>
+          <w:ilvl w:val="0"/>
+          <w:numId w:val="3"/>
+        </w:numPr>
+      </w:pPr>
+      <w:r>
+        <w:t>data summary</w:t>
+      </w:r>
+    </w:p>
+    <w:p>
+      <w:pPr>
+        <w:pStyle w:val="ListParagraph"/>
+        <w:numPr>
+          <w:ilvl w:val="0"/>
+          <w:numId w:val="3"/>
+        </w:numPr>
+      </w:pPr>
+      <w:r>
+        <w:t>data cleansing</w:t>
+      </w:r>
+    </w:p>
+    <w:p>
+      <w:pPr>
+        <w:pStyle w:val="ListParagraph"/>
+        <w:numPr>
+          <w:ilvl w:val="0"/>
+          <w:numId w:val="3"/>
+        </w:numPr>
+      </w:pPr>
+      <w:r>
+        <w:t>exploratory</w:t>
+      </w:r>
+      <w:r>
+        <w:t xml:space="preserve"> </w:t>
+      </w:r>
+      <w:r>
+        <w:t xml:space="preserve">data </w:t>
+      </w:r>
+      <w:r>
+        <w:t>analysis</w:t>
+      </w:r>
+    </w:p>
+    <w:p>
+      <w:pPr>
+        <w:pStyle w:val="ListParagraph"/>
+        <w:numPr>
+          <w:ilvl w:val="0"/>
+          <w:numId w:val="3"/>
+        </w:numPr>
+      </w:pPr>
+      <w:r>
+        <w:t>data visualization</w:t>
+      </w:r>
+      <w:r>
+        <w:t xml:space="preserve"> </w:t>
+      </w:r>
+    </w:p>
+    <w:p>
+      <w:pPr>
+        <w:rPr>
+          <w:b/>
+          <w:bCs/>
+        </w:rPr>
+      </w:pPr>
+    </w:p>
+    <w:p>
+      <w:pPr>
+        <w:rPr>
+          <w:b/>
+          <w:bCs/>
+        </w:rPr>
+      </w:pPr>
+    </w:p>
+    <w:p>
+      <w:pPr>
+        <w:pStyle w:val="ListParagraph"/>
+        <w:numPr>
+          <w:ilvl w:val="0"/>
+          <w:numId w:val="4"/>
+        </w:numPr>
+        <w:ind w:left="360"/>
+        <w:rPr>
+          <w:b/>
+          <w:bCs/>
+        </w:rPr>
+      </w:pPr>
+      <w:r>
+        <w:rPr>
+          <w:b/>
+          <w:bCs/>
+        </w:rPr>
+        <w:t xml:space="preserve">Load data </w:t>
+      </w:r>
+    </w:p>
+    <w:p>
+      <w:pPr>
+        <w:pStyle w:val="ListParagraph"/>
+        <w:ind w:left="360"/>
+        <w:rPr>
+          <w:b/>
+          <w:bCs/>
+        </w:rPr>
+      </w:pPr>
+    </w:p>
+    <w:p>
+      <w:pPr>
+        <w:ind w:left="360"/>
+      </w:pPr>
+      <w:r>
+        <w:t xml:space="preserve">The data format on the Inside Airbnb website is in </w:t>
+      </w:r>
+      <w:r>
+        <w:t>csv.</w:t>
+      </w:r>
+      <w:r>
+        <w:t xml:space="preserve">gz. I loaded the dataset by using </w:t>
+      </w:r>
+      <w:proofErr w:type="spellStart"/>
+      <w:r>
+        <w:t>wget</w:t>
+      </w:r>
+      <w:proofErr w:type="spellEnd"/>
+      <w:r>
+        <w:t xml:space="preserve"> the </w:t>
+      </w:r>
+      <w:proofErr w:type="spellStart"/>
+      <w:r>
+        <w:t>url</w:t>
+      </w:r>
+      <w:proofErr w:type="spellEnd"/>
+      <w:r>
+        <w:t xml:space="preserve"> and read it</w:t>
+      </w:r>
+      <w:r>
+        <w:t xml:space="preserve"> csv file</w:t>
+      </w:r>
+      <w:r>
+        <w:t xml:space="preserve"> into pandas </w:t>
+      </w:r>
+      <w:proofErr w:type="spellStart"/>
+      <w:r>
+        <w:t>dataframe</w:t>
+      </w:r>
+      <w:proofErr w:type="spellEnd"/>
+      <w:r>
+        <w:t xml:space="preserve">. </w:t>
+      </w:r>
+    </w:p>
+    <w:p/>
+    <w:p>
+      <w:pPr>
+        <w:pStyle w:val="ListParagraph"/>
+        <w:numPr>
+          <w:ilvl w:val="0"/>
+          <w:numId w:val="4"/>
+        </w:numPr>
+        <w:ind w:left="360"/>
+        <w:rPr>
+          <w:b/>
+          <w:bCs/>
+        </w:rPr>
+      </w:pPr>
+      <w:r>
+        <w:rPr>
+          <w:b/>
+          <w:bCs/>
+        </w:rPr>
+        <w:t xml:space="preserve">Data </w:t>
+      </w:r>
+      <w:r>
+        <w:rPr>
+          <w:b/>
+          <w:bCs/>
+        </w:rPr>
+        <w:t>s</w:t>
+      </w:r>
+      <w:r>
+        <w:rPr>
+          <w:b/>
+          <w:bCs/>
+        </w:rPr>
+        <w:t>ummary</w:t>
+      </w:r>
+    </w:p>
+    <w:p>
+      <w:pPr>
+        <w:pStyle w:val="ListParagraph"/>
+        <w:ind w:left="360"/>
+        <w:rPr>
+          <w:b/>
+          <w:bCs/>
+        </w:rPr>
+      </w:pPr>
+    </w:p>
+    <w:p>
+      <w:pPr>
+        <w:ind w:left="360"/>
+      </w:pPr>
+      <w:r>
+        <w:t>The dataset contains 74 columns and 22,031 listing</w:t>
+      </w:r>
+      <w:r>
+        <w:t xml:space="preserve"> records</w:t>
+      </w:r>
+      <w:r>
+        <w:t xml:space="preserve">. </w:t>
+      </w:r>
+      <w:r>
+        <w:t>I wasn’t able to find the meta data, but t</w:t>
+      </w:r>
+      <w:r>
+        <w:t>he columns names</w:t>
+      </w:r>
+      <w:r>
+        <w:t xml:space="preserve"> and data types</w:t>
+      </w:r>
+      <w:r>
+        <w:t xml:space="preserve"> are pretty straight forward. I performed </w:t>
+      </w:r>
+      <w:proofErr w:type="gramStart"/>
+      <w:r>
+        <w:t>df.info(</w:t>
+      </w:r>
+      <w:proofErr w:type="gramEnd"/>
+      <w:r>
+        <w:t xml:space="preserve">) function to display all the columns and their data type as well. </w:t>
+      </w:r>
+      <w:r>
+        <w:t xml:space="preserve">The dataset contains listings started from 7/21/2008 to 2/6/2021. </w:t>
+      </w:r>
+    </w:p>
+    <w:p>
+      <w:pPr>
+        <w:ind w:left="360"/>
+      </w:pPr>
+    </w:p>
+    <w:p>
+      <w:pPr>
+        <w:ind w:left="360"/>
+      </w:pPr>
+      <w:r>
+        <w:t xml:space="preserve">I </w:t>
+      </w:r>
+      <w:r>
+        <w:t xml:space="preserve">also </w:t>
+      </w:r>
+      <w:r>
+        <w:t>checked the null values and show the top 20 columns have missing values to better understand the data. Luck</w:t>
+      </w:r>
+      <w:r>
+        <w:t>il</w:t>
+      </w:r>
+      <w:r>
+        <w:t>y</w:t>
+      </w:r>
+      <w:r>
+        <w:t>, the missing values columns do not impact my analysis. The columns I decided to analyze are the following and they do not have missing values:</w:t>
+      </w:r>
+    </w:p>
+    <w:p>
+      <w:pPr>
+        <w:ind w:left="360"/>
+      </w:pPr>
+    </w:p>
+    <w:p>
+      <w:pPr>
+        <w:pStyle w:val="ListParagraph"/>
+        <w:numPr>
+          <w:ilvl w:val="0"/>
+          <w:numId w:val="5"/>
+        </w:numPr>
+        <w:ind w:left="1440"/>
+      </w:pPr>
+      <w:proofErr w:type="spellStart"/>
+      <w:r>
+        <w:rPr>
+          <w:b/>
+          <w:bCs/>
+        </w:rPr>
+        <w:t>neighbourhood_group_cleansed</w:t>
+      </w:r>
+      <w:proofErr w:type="spellEnd"/>
+      <w:r>
+        <w:t xml:space="preserve">: it contains 4 groups showing below: Kauai, Honolulu, Maui, and Hawaii. </w:t>
+      </w:r>
+      <w:r>
+        <w:t>The Hawaii groups contains all small islands around Hawaii.</w:t>
+      </w:r>
+    </w:p>
+    <w:p>
+      <w:pPr>
+        <w:pStyle w:val="ListParagraph"/>
+        <w:numPr>
+          <w:ilvl w:val="0"/>
+          <w:numId w:val="5"/>
+        </w:numPr>
+        <w:ind w:left="1440"/>
+      </w:pPr>
+      <w:r>
+        <w:rPr>
+          <w:b/>
+          <w:bCs/>
+        </w:rPr>
+        <w:t>p</w:t>
+      </w:r>
+      <w:r>
+        <w:rPr>
+          <w:b/>
+          <w:bCs/>
+        </w:rPr>
+        <w:t xml:space="preserve">rice: </w:t>
+      </w:r>
+      <w:r>
+        <w:t>I would like the to the price among all neighborhoods</w:t>
+      </w:r>
+    </w:p>
+    <w:p>
+      <w:pPr>
+        <w:pStyle w:val="ListParagraph"/>
+        <w:numPr>
+          <w:ilvl w:val="0"/>
+          <w:numId w:val="5"/>
+        </w:numPr>
+        <w:ind w:left="1440"/>
+      </w:pPr>
+      <w:proofErr w:type="spellStart"/>
+      <w:r>
+        <w:rPr>
+          <w:b/>
+          <w:bCs/>
+        </w:rPr>
+        <w:t>r</w:t>
+      </w:r>
+      <w:r>
+        <w:rPr>
+          <w:b/>
+          <w:bCs/>
+        </w:rPr>
+        <w:t>oom</w:t>
+      </w:r>
+      <w:r>
+        <w:rPr>
+          <w:b/>
+          <w:bCs/>
+        </w:rPr>
+        <w:t>_t</w:t>
+      </w:r>
+      <w:r>
+        <w:rPr>
+          <w:b/>
+          <w:bCs/>
+        </w:rPr>
+        <w:t>ype</w:t>
+      </w:r>
+      <w:proofErr w:type="spellEnd"/>
+      <w:r>
+        <w:rPr>
+          <w:b/>
+          <w:bCs/>
+        </w:rPr>
+        <w:t>:</w:t>
+      </w:r>
+      <w:r>
+        <w:t xml:space="preserve"> I like to know which room type are the most popular</w:t>
+      </w:r>
+    </w:p>
+    <w:p>
+      <w:pPr>
+        <w:pStyle w:val="ListParagraph"/>
+        <w:numPr>
+          <w:ilvl w:val="0"/>
+          <w:numId w:val="5"/>
+        </w:numPr>
+        <w:ind w:left="1440"/>
+      </w:pPr>
+      <w:r>
+        <w:rPr>
+          <w:b/>
+          <w:bCs/>
+        </w:rPr>
+        <w:t>property</w:t>
+      </w:r>
+      <w:r>
+        <w:rPr>
+          <w:b/>
+          <w:bCs/>
+        </w:rPr>
+        <w:t xml:space="preserve"> </w:t>
+      </w:r>
+      <w:r>
+        <w:rPr>
+          <w:b/>
+          <w:bCs/>
+        </w:rPr>
+        <w:t>_t</w:t>
+      </w:r>
+      <w:r>
+        <w:rPr>
+          <w:b/>
+          <w:bCs/>
+        </w:rPr>
+        <w:t>ype:</w:t>
+      </w:r>
+      <w:r>
+        <w:t xml:space="preserve"> I like to know which </w:t>
+      </w:r>
+      <w:r>
+        <w:t>property</w:t>
+      </w:r>
+      <w:r>
+        <w:t xml:space="preserve"> type are the most popular</w:t>
+      </w:r>
+    </w:p>
+    <w:p>
+      <w:pPr>
+        <w:pStyle w:val="ListParagraph"/>
+        <w:numPr>
+          <w:ilvl w:val="0"/>
+          <w:numId w:val="5"/>
+        </w:numPr>
+        <w:ind w:left="1440"/>
+      </w:pPr>
+      <w:proofErr w:type="spellStart"/>
+      <w:r>
+        <w:rPr>
+          <w:b/>
+          <w:bCs/>
+        </w:rPr>
+        <w:t>r</w:t>
+      </w:r>
+      <w:r>
+        <w:rPr>
+          <w:b/>
+          <w:bCs/>
+        </w:rPr>
+        <w:t>eview_score_rating</w:t>
+      </w:r>
+      <w:proofErr w:type="spellEnd"/>
+      <w:r>
+        <w:t>: I would like to the how are the ratings distributed</w:t>
+      </w:r>
+    </w:p>
+    <w:p>
+      <w:pPr>
+        <w:pStyle w:val="ListParagraph"/>
+        <w:numPr>
+          <w:ilvl w:val="0"/>
+          <w:numId w:val="5"/>
+        </w:numPr>
+        <w:ind w:left="1440"/>
+      </w:pPr>
+      <w:r>
+        <w:rPr>
+          <w:b/>
+          <w:bCs/>
+        </w:rPr>
+        <w:t>n</w:t>
+      </w:r>
+      <w:r>
+        <w:rPr>
+          <w:b/>
+          <w:bCs/>
+        </w:rPr>
+        <w:t>ame</w:t>
+      </w:r>
+      <w:r>
+        <w:t xml:space="preserve">: I would like to know what </w:t>
+      </w:r>
+      <w:proofErr w:type="gramStart"/>
+      <w:r>
+        <w:t>are the most popular words in the listings</w:t>
+      </w:r>
+      <w:proofErr w:type="gramEnd"/>
+      <w:r>
+        <w:t xml:space="preserve"> </w:t>
+      </w:r>
+    </w:p>
+    <w:p>
+      <w:pPr>
+        <w:pStyle w:val="ListParagraph"/>
+        <w:ind w:left="360"/>
+        <w:rPr>
+          <w:b/>
+          <w:bCs/>
+        </w:rPr>
+      </w:pPr>
+    </w:p>
+    <w:p>
+      <w:pPr>
+        <w:pStyle w:val="ListParagraph"/>
+        <w:numPr>
+          <w:ilvl w:val="0"/>
+          <w:numId w:val="4"/>
+        </w:numPr>
+        <w:ind w:left="360"/>
+        <w:rPr>
+          <w:b/>
+          <w:bCs/>
+        </w:rPr>
+      </w:pPr>
+      <w:r>
+        <w:rPr>
+          <w:b/>
+          <w:bCs/>
+        </w:rPr>
+        <w:t>Data clea</w:t>
+      </w:r>
+      <w:r>
+        <w:rPr>
+          <w:b/>
+          <w:bCs/>
+        </w:rPr>
+        <w:t>nsing</w:t>
+      </w:r>
+    </w:p>
+    <w:p>
+      <w:pPr>
+        <w:pStyle w:val="ListParagraph"/>
+        <w:ind w:left="360"/>
+        <w:rPr>
+          <w:b/>
+          <w:bCs/>
+        </w:rPr>
+      </w:pPr>
+    </w:p>
+    <w:p>
+      <w:pPr>
+        <w:pStyle w:val="ListParagraph"/>
+        <w:ind w:left="360"/>
+      </w:pPr>
+      <w:r>
+        <w:t xml:space="preserve">I wanted to analysis how the price varies among </w:t>
+      </w:r>
+      <w:proofErr w:type="spellStart"/>
+      <w:r>
+        <w:t>neighhoods</w:t>
+      </w:r>
+      <w:proofErr w:type="spellEnd"/>
+      <w:r>
+        <w:t xml:space="preserve">, so I checked the data types of price, and it is in string. I converted the price from string to float, so it is easy for perform statistical analysis. </w:t>
+      </w:r>
+    </w:p>
+    <w:p>
+      <w:pPr>
+        <w:pStyle w:val="ListParagraph"/>
+        <w:ind w:left="360"/>
+        <w:rPr>
+          <w:b/>
+          <w:bCs/>
+        </w:rPr>
+      </w:pPr>
+    </w:p>
+    <w:p>
+      <w:pPr>
+        <w:pStyle w:val="ListParagraph"/>
+        <w:numPr>
+          <w:ilvl w:val="0"/>
+          <w:numId w:val="4"/>
+        </w:numPr>
+        <w:ind w:left="360"/>
+        <w:rPr>
+          <w:b/>
+          <w:bCs/>
+        </w:rPr>
+      </w:pPr>
+      <w:r>
+        <w:rPr>
+          <w:b/>
+          <w:bCs/>
+        </w:rPr>
+        <w:t>Exploratory analysis</w:t>
+      </w:r>
+      <w:r>
+        <w:rPr>
+          <w:b/>
+          <w:bCs/>
+        </w:rPr>
+        <w:t xml:space="preserve"> and Visualization</w:t>
+      </w:r>
+    </w:p>
+    <w:p>
+      <w:pPr>
+        <w:pStyle w:val="ListParagraph"/>
+        <w:ind w:left="360"/>
+        <w:rPr>
+          <w:b/>
+          <w:bCs/>
+        </w:rPr>
+      </w:pPr>
+    </w:p>
+    <w:p>
+      <w:pPr>
+        <w:ind w:left="360"/>
+      </w:pPr>
+      <w:r>
+        <w:t xml:space="preserve">The distributions of the neighborhoods are showing in a pie chart below, we can </w:t>
+      </w:r>
+      <w:r>
+        <w:t>see</w:t>
+      </w:r>
+      <w:r>
+        <w:t xml:space="preserve"> that Maui has the highest percentage among all islands.</w:t>
+      </w:r>
+    </w:p>
+    <w:p/>
+    <w:p>
+      <w:pPr>
+        <w:jc w:val="center"/>
+      </w:pPr>
+      <w:r>
+        <w:drawing>
+          <wp:inline distT="0" distB="0" distL="0" distR="0" wp14:anchorId="1E7D3127" wp14:editId="3B8AFD82">
+            <wp:extent cx="2325511" cy="2163488"/>
+            <wp:effectExtent l="0" t="0" r="0" b="0"/>
+            <wp:docPr id="7" name="Picture 7" descr="Chart, pie chart&#10;&#10;Description automatically generated"/>
+            <wp:cNvGraphicFramePr>
+              <a:graphicFrameLocks xmlns:a="http://schemas.openxmlformats.org/drawingml/2006/main" noChangeAspect="1"/>
+            </wp:cNvGraphicFramePr>
+            <a:graphic xmlns:a="http://schemas.openxmlformats.org/drawingml/2006/main">
+              <a:graphicData uri="http://schemas.openxmlformats.org/drawingml/2006/picture">
+                <pic:pic xmlns:pic="http://schemas.openxmlformats.org/drawingml/2006/picture">
+                  <pic:nvPicPr>
+                    <pic:cNvPr id="7" name="Picture 7" descr="Chart, pie chart&#10;&#10;Description automatically generated"/>
+                    <pic:cNvPicPr/>
+                  </pic:nvPicPr>
+                  <pic:blipFill>
+                    <a:blip r:embed="rId10"/>
+                    <a:stretch>
+                      <a:fillRect/>
+                    </a:stretch>
+                  </pic:blipFill>
+                  <pic:spPr>
+                    <a:xfrm>
+                      <a:off x="0" y="0"/>
+                      <a:ext cx="2332066" cy="2169587"/>
+                    </a:xfrm>
+                    <a:prstGeom prst="rect">
+                      <a:avLst/>
+                    </a:prstGeom>
+                  </pic:spPr>
+                </pic:pic>
+              </a:graphicData>
+            </a:graphic>
+          </wp:inline>
+        </w:drawing>
+      </w:r>
+    </w:p>
+    <w:p>
+      <w:pPr>
+        <w:jc w:val="center"/>
+      </w:pPr>
+    </w:p>
+    <w:p>
+      <w:r>
+        <w:t xml:space="preserve">Then I showed that the room type distribution among each </w:t>
+      </w:r>
+      <w:r>
+        <w:t>neighborhood group</w:t>
+      </w:r>
+      <w:r>
+        <w:t xml:space="preserve"> below. We can see that room type of entire home/apt has the highest count. </w:t>
+      </w:r>
+      <w:r>
+        <w:t xml:space="preserve">Again, </w:t>
+      </w:r>
+      <w:r>
+        <w:t xml:space="preserve">Maui has the highest </w:t>
+      </w:r>
+      <w:r>
+        <w:t>type of entire home/apt</w:t>
+      </w:r>
+      <w:r>
+        <w:t xml:space="preserve"> among all neighborhoods.</w:t>
+      </w:r>
+    </w:p>
+    <w:p/>
+    <w:p>
+      <w:pPr>
+        <w:jc w:val="center"/>
+      </w:pPr>
+      <w:r>
+        <w:drawing>
+          <wp:inline distT="0" distB="0" distL="0" distR="0" wp14:anchorId="1E200022" wp14:editId="6A40B225">
+            <wp:extent cx="4651022" cy="2431848"/>
+            <wp:effectExtent l="0" t="0" r="0" b="0"/>
+            <wp:docPr id="8" name="Picture 8" descr="Chart, bar chart&#10;&#10;Description automatically generated"/>
+            <wp:cNvGraphicFramePr>
+              <a:graphicFrameLocks xmlns:a="http://schemas.openxmlformats.org/drawingml/2006/main" noChangeAspect="1"/>
+            </wp:cNvGraphicFramePr>
+            <a:graphic xmlns:a="http://schemas.openxmlformats.org/drawingml/2006/main">
+              <a:graphicData uri="http://schemas.openxmlformats.org/drawingml/2006/picture">
+                <pic:pic xmlns:pic="http://schemas.openxmlformats.org/drawingml/2006/picture">
+                  <pic:nvPicPr>
+                    <pic:cNvPr id="8" name="Picture 8" descr="Chart, bar chart&#10;&#10;Description automatically generated"/>
+                    <pic:cNvPicPr/>
+                  </pic:nvPicPr>
+                  <pic:blipFill>
+                    <a:blip r:embed="rId11"/>
+                    <a:stretch>
+                      <a:fillRect/>
+                    </a:stretch>
+                  </pic:blipFill>
+                  <pic:spPr>
+                    <a:xfrm>
+                      <a:off x="0" y="0"/>
+                      <a:ext cx="4659517" cy="2436290"/>
+                    </a:xfrm>
+                    <a:prstGeom prst="rect">
+                      <a:avLst/>
+                    </a:prstGeom>
+                  </pic:spPr>
+                </pic:pic>
+              </a:graphicData>
+            </a:graphic>
+          </wp:inline>
+        </w:drawing>
+      </w:r>
+    </w:p>
+    <w:p>
+      <w:pPr>
+        <w:jc w:val="center"/>
+      </w:pPr>
+    </w:p>
+    <w:p>
+      <w:r>
+        <w:t xml:space="preserve">I further analyzed the distribution of the </w:t>
+      </w:r>
+      <w:r>
+        <w:t xml:space="preserve">price </w:t>
+      </w:r>
+      <w:r>
+        <w:t xml:space="preserve">range </w:t>
+      </w:r>
+      <w:r>
+        <w:t>per each neighborhood’s group shown below.</w:t>
+      </w:r>
+      <w:r>
+        <w:t xml:space="preserve"> I have set the price threshold to below $500 to narrow down my analysis.</w:t>
+      </w:r>
+      <w:r>
+        <w:t xml:space="preserve"> I would like to know the average and the price for each neighborhood group.</w:t>
+      </w:r>
+    </w:p>
+    <w:p>
+      <w:r>
+        <w:softHyphen/>
+      </w:r>
+    </w:p>
+    <w:p>
+      <w:pPr>
+        <w:jc w:val="center"/>
+      </w:pPr>
+      <w:r>
+        <w:drawing>
+          <wp:inline distT="0" distB="0" distL="0" distR="0" wp14:anchorId="76F73C6C" wp14:editId="131DFD05">
+            <wp:extent cx="4301067" cy="2684950"/>
+            <wp:effectExtent l="0" t="0" r="4445" b="0"/>
+            <wp:docPr id="13" name="Picture 13" descr="Chart, box and whisker chart&#10;&#10;Description automatically generated"/>
+            <wp:cNvGraphicFramePr>
+              <a:graphicFrameLocks xmlns:a="http://schemas.openxmlformats.org/drawingml/2006/main" noChangeAspect="1"/>
+            </wp:cNvGraphicFramePr>
+            <a:graphic xmlns:a="http://schemas.openxmlformats.org/drawingml/2006/main">
+              <a:graphicData uri="http://schemas.openxmlformats.org/drawingml/2006/picture">
+                <pic:pic xmlns:pic="http://schemas.openxmlformats.org/drawingml/2006/picture">
+                  <pic:nvPicPr>
+                    <pic:cNvPr id="13" name="Picture 13" descr="Chart, box and whisker chart&#10;&#10;Description automatically generated"/>
+                    <pic:cNvPicPr/>
+                  </pic:nvPicPr>
+                  <pic:blipFill>
+                    <a:blip r:embed="rId12"/>
+                    <a:stretch>
+                      <a:fillRect/>
+                    </a:stretch>
+                  </pic:blipFill>
+                  <pic:spPr>
+                    <a:xfrm>
+                      <a:off x="0" y="0"/>
+                      <a:ext cx="4321417" cy="2697654"/>
+                    </a:xfrm>
+                    <a:prstGeom prst="rect">
+                      <a:avLst/>
+                    </a:prstGeom>
+                  </pic:spPr>
+                </pic:pic>
+              </a:graphicData>
+            </a:graphic>
+          </wp:inline>
+        </w:drawing>
+      </w:r>
+    </w:p>
+    <w:p/>
+    <w:p>
+      <w:pPr>
+        <w:pStyle w:val="ListParagraph"/>
+        <w:ind w:left="0"/>
+      </w:pPr>
+      <w:r>
+        <w:t>From the boxplot above, we can definitely observe a couple of things about the distribution of prices for Airbnb in Hawaii.</w:t>
+      </w:r>
+      <w:r>
+        <w:t xml:space="preserve"> </w:t>
+      </w:r>
+      <w:r>
+        <w:t>We can see that Kauai and Maui has the high price</w:t>
+      </w:r>
+      <w:r>
+        <w:t xml:space="preserve"> range</w:t>
+      </w:r>
+      <w:r>
+        <w:t xml:space="preserve"> for the listings with about $220 as an average price.</w:t>
+      </w:r>
+      <w:r>
+        <w:t xml:space="preserve"> </w:t>
+      </w:r>
+      <w:r>
+        <w:t>Honolulu has the cheapest average price among all.</w:t>
+      </w:r>
+    </w:p>
+    <w:p>
+      <w:pPr>
+        <w:pStyle w:val="ListParagraph"/>
+        <w:ind w:left="0"/>
+      </w:pPr>
+    </w:p>
+    <w:p>
+      <w:pPr>
+        <w:pStyle w:val="ListParagraph"/>
+        <w:ind w:left="0"/>
+      </w:pPr>
+      <w:r>
+        <w:t xml:space="preserve">I then analyzed the distribution of each property type shown below. As you can see, entire condominium has the highest percentage among all types, then follows by entire house. </w:t>
+      </w:r>
+    </w:p>
+    <w:p>
+      <w:pPr>
+        <w:pStyle w:val="ListParagraph"/>
+        <w:ind w:left="0"/>
+      </w:pPr>
+    </w:p>
+    <w:p>
+      <w:pPr>
+        <w:pStyle w:val="ListParagraph"/>
+        <w:ind w:left="0"/>
+        <w:jc w:val="center"/>
+      </w:pPr>
+      <w:r>
+        <w:drawing>
+          <wp:inline distT="0" distB="0" distL="0" distR="0" wp14:anchorId="6ADCE716" wp14:editId="379A158D">
+            <wp:extent cx="4445000" cy="3378200"/>
+            <wp:effectExtent l="0" t="0" r="0" b="0"/>
+            <wp:docPr id="14" name="Picture 14" descr="Chart, pie chart&#10;&#10;Description automatically generated"/>
+            <wp:cNvGraphicFramePr>
+              <a:graphicFrameLocks xmlns:a="http://schemas.openxmlformats.org/drawingml/2006/main" noChangeAspect="1"/>
+            </wp:cNvGraphicFramePr>
+            <a:graphic xmlns:a="http://schemas.openxmlformats.org/drawingml/2006/main">
+              <a:graphicData uri="http://schemas.openxmlformats.org/drawingml/2006/picture">
+                <pic:pic xmlns:pic="http://schemas.openxmlformats.org/drawingml/2006/picture">
+                  <pic:nvPicPr>
+                    <pic:cNvPr id="14" name="Picture 14" descr="Chart, pie chart&#10;&#10;Description automatically generated"/>
+                    <pic:cNvPicPr/>
+                  </pic:nvPicPr>
+                  <pic:blipFill>
+                    <a:blip r:embed="rId13"/>
+                    <a:stretch>
+                      <a:fillRect/>
+                    </a:stretch>
+                  </pic:blipFill>
+                  <pic:spPr>
+                    <a:xfrm>
+                      <a:off x="0" y="0"/>
+                      <a:ext cx="4445000" cy="3378200"/>
+                    </a:xfrm>
+                    <a:prstGeom prst="rect">
+                      <a:avLst/>
+                    </a:prstGeom>
+                  </pic:spPr>
+                </pic:pic>
+              </a:graphicData>
+            </a:graphic>
+          </wp:inline>
+        </w:drawing>
+      </w:r>
+    </w:p>
+    <w:p>
+      <w:pPr>
+        <w:pStyle w:val="ListParagraph"/>
+        <w:ind w:left="0"/>
+      </w:pPr>
+    </w:p>
+    <w:p>
+      <w:pPr>
+        <w:pStyle w:val="ListParagraph"/>
+        <w:ind w:left="0"/>
+      </w:pPr>
+      <w:r>
+        <w:t xml:space="preserve">I also wanted to know about the review </w:t>
+      </w:r>
+      <w:r>
+        <w:t xml:space="preserve">score ratings </w:t>
+      </w:r>
+      <w:r>
+        <w:t>among all neighborhoods. Per graph below, we can see that Maui has the highest count of high review scores above 90, which is 4500 counts.</w:t>
+      </w:r>
+      <w:r>
+        <w:t xml:space="preserve"> </w:t>
+      </w:r>
+    </w:p>
+    <w:p>
+      <w:pPr>
+        <w:pStyle w:val="ListParagraph"/>
+        <w:ind w:left="0"/>
+      </w:pPr>
+    </w:p>
+    <w:p>
+      <w:pPr>
+        <w:pStyle w:val="ListParagraph"/>
+        <w:ind w:left="0"/>
+        <w:jc w:val="center"/>
+      </w:pPr>
+      <w:r>
+        <w:drawing>
+          <wp:inline distT="0" distB="0" distL="0" distR="0" wp14:anchorId="656EF829" wp14:editId="12B30801">
+            <wp:extent cx="4605867" cy="4323432"/>
+            <wp:effectExtent l="0" t="0" r="4445" b="0"/>
+            <wp:docPr id="15" name="Picture 15" descr="Chart, waterfall chart&#10;&#10;Description automatically generated"/>
+            <wp:cNvGraphicFramePr>
+              <a:graphicFrameLocks xmlns:a="http://schemas.openxmlformats.org/drawingml/2006/main" noChangeAspect="1"/>
+            </wp:cNvGraphicFramePr>
+            <a:graphic xmlns:a="http://schemas.openxmlformats.org/drawingml/2006/main">
+              <a:graphicData uri="http://schemas.openxmlformats.org/drawingml/2006/picture">
+                <pic:pic xmlns:pic="http://schemas.openxmlformats.org/drawingml/2006/picture">
+                  <pic:nvPicPr>
+                    <pic:cNvPr id="15" name="Picture 15" descr="Chart, waterfall chart&#10;&#10;Description automatically generated"/>
+                    <pic:cNvPicPr/>
+                  </pic:nvPicPr>
+                  <pic:blipFill>
+                    <a:blip r:embed="rId14"/>
+                    <a:stretch>
+                      <a:fillRect/>
+                    </a:stretch>
+                  </pic:blipFill>
+                  <pic:spPr>
+                    <a:xfrm>
+                      <a:off x="0" y="0"/>
+                      <a:ext cx="4607866" cy="4325308"/>
+                    </a:xfrm>
+                    <a:prstGeom prst="rect">
+                      <a:avLst/>
+                    </a:prstGeom>
+                  </pic:spPr>
+                </pic:pic>
+              </a:graphicData>
+            </a:graphic>
+          </wp:inline>
+        </w:drawing>
+      </w:r>
+    </w:p>
+    <w:p>
+      <w:pPr>
+        <w:pStyle w:val="ListParagraph"/>
+        <w:ind w:left="0"/>
+      </w:pPr>
+    </w:p>
+    <w:p>
+      <w:pPr>
+        <w:pStyle w:val="ListParagraph"/>
+        <w:ind w:left="0"/>
+      </w:pPr>
+      <w:r>
+        <w:t>Lastly,</w:t>
+      </w:r>
+      <w:r>
+        <w:t xml:space="preserve"> </w:t>
+      </w:r>
+      <w:r>
+        <w:t>I have</w:t>
+      </w:r>
+      <w:r>
+        <w:t xml:space="preserve"> explore</w:t>
+      </w:r>
+      <w:r>
+        <w:t>d</w:t>
+      </w:r>
+      <w:r>
+        <w:t xml:space="preserve"> what the most used word in the listing name. The most used word could represent the selling value of their property for the prospective guests. First, </w:t>
+      </w:r>
+      <w:r>
+        <w:t>I created</w:t>
+      </w:r>
+      <w:r>
+        <w:t xml:space="preserve"> a function to collect the words.</w:t>
+      </w:r>
+      <w:r>
+        <w:t xml:space="preserve"> I have used stop words library and also removed the words like numbers as they are referring the number of bedrooms. I </w:t>
+      </w:r>
+      <w:r>
+        <w:t xml:space="preserve">then </w:t>
+      </w:r>
+      <w:r>
+        <w:t xml:space="preserve">have selected the top 25 used words for listing names. Below </w:t>
+      </w:r>
+      <w:r>
+        <w:t>is</w:t>
+      </w:r>
+      <w:r>
+        <w:t xml:space="preserve"> the </w:t>
+      </w:r>
+      <w:r>
+        <w:t>distribution</w:t>
+      </w:r>
+      <w:r>
+        <w:t>.</w:t>
+      </w:r>
+    </w:p>
+    <w:p>
+      <w:pPr>
+        <w:pStyle w:val="ListParagraph"/>
+        <w:ind w:left="0"/>
+      </w:pPr>
+    </w:p>
+    <w:p>
+      <w:pPr>
+        <w:pStyle w:val="ListParagraph"/>
+        <w:ind w:left="360"/>
+        <w:jc w:val="center"/>
+        <w:rPr>
+          <w:b/>
+          <w:bCs/>
+        </w:rPr>
+      </w:pPr>
+      <w:r>
+        <w:rPr>
+          <w:b/>
+          <w:bCs/>
+        </w:rPr>
+        <w:drawing>
+          <wp:inline distT="0" distB="0" distL="0" distR="0" wp14:anchorId="206D130A" wp14:editId="2285F53B">
+            <wp:extent cx="5136575" cy="3089628"/>
+            <wp:effectExtent l="0" t="0" r="0" b="0"/>
+            <wp:docPr id="18" name="Picture 18" descr="Chart, bar chart, histogram&#10;&#10;Description automatically generated"/>
+            <wp:cNvGraphicFramePr>
+              <a:graphicFrameLocks xmlns:a="http://schemas.openxmlformats.org/drawingml/2006/main" noChangeAspect="1"/>
+            </wp:cNvGraphicFramePr>
+            <a:graphic xmlns:a="http://schemas.openxmlformats.org/drawingml/2006/main">
+              <a:graphicData uri="http://schemas.openxmlformats.org/drawingml/2006/picture">
+                <pic:pic xmlns:pic="http://schemas.openxmlformats.org/drawingml/2006/picture">
+                  <pic:nvPicPr>
+                    <pic:cNvPr id="18" name="Picture 18" descr="Chart, bar chart, histogram&#10;&#10;Description automatically generated"/>
+                    <pic:cNvPicPr/>
+                  </pic:nvPicPr>
+                  <pic:blipFill>
+                    <a:blip r:embed="rId15"/>
+                    <a:stretch>
+                      <a:fillRect/>
+                    </a:stretch>
+                  </pic:blipFill>
+                  <pic:spPr>
+                    <a:xfrm>
+                      <a:off x="0" y="0"/>
+                      <a:ext cx="5146947" cy="3095867"/>
+                    </a:xfrm>
+                    <a:prstGeom prst="rect">
+                      <a:avLst/>
+                    </a:prstGeom>
+                  </pic:spPr>
+                </pic:pic>
+              </a:graphicData>
+            </a:graphic>
+          </wp:inline>
+        </w:drawing>
+      </w:r>
+    </w:p>
+    <w:p>
+      <w:pPr>
+        <w:pStyle w:val="ListParagraph"/>
+        <w:ind w:left="360"/>
+        <w:jc w:val="center"/>
+        <w:rPr>
+          <w:b/>
+          <w:bCs/>
+        </w:rPr>
+      </w:pPr>
+    </w:p>
+    <w:p>
+      <w:pPr>
+        <w:pStyle w:val="ListParagraph"/>
+        <w:ind w:left="360"/>
+      </w:pPr>
+      <w:r>
+        <w:t xml:space="preserve">Per results above, we can see that popular words are ocean, beach, condo, view, Waikiki, oceanfront, private and so on. Then I also generate a word cloud to visualize the popular words. </w:t>
+      </w:r>
+    </w:p>
+    <w:p>
+      <w:pPr>
+        <w:pStyle w:val="ListParagraph"/>
+        <w:ind w:left="360"/>
+      </w:pPr>
+    </w:p>
+    <w:p>
+      <w:pPr>
+        <w:pStyle w:val="ListParagraph"/>
+        <w:ind w:left="360"/>
+        <w:jc w:val="center"/>
+      </w:pPr>
+      <w:r>
+        <w:drawing>
+          <wp:inline distT="0" distB="0" distL="0" distR="0" wp14:anchorId="694E1C00" wp14:editId="0825C67B">
+            <wp:extent cx="4876800" cy="2420685"/>
+            <wp:effectExtent l="0" t="0" r="0" b="5080"/>
+            <wp:docPr id="19" name="Picture 19" descr="Text&#10;&#10;Description automatically generated"/>
+            <wp:cNvGraphicFramePr>
+              <a:graphicFrameLocks xmlns:a="http://schemas.openxmlformats.org/drawingml/2006/main" noChangeAspect="1"/>
+            </wp:cNvGraphicFramePr>
+            <a:graphic xmlns:a="http://schemas.openxmlformats.org/drawingml/2006/main">
+              <a:graphicData uri="http://schemas.openxmlformats.org/drawingml/2006/picture">
+                <pic:pic xmlns:pic="http://schemas.openxmlformats.org/drawingml/2006/picture">
+                  <pic:nvPicPr>
+                    <pic:cNvPr id="19" name="Picture 19" descr="Text&#10;&#10;Description automatically generated"/>
+                    <pic:cNvPicPr/>
+                  </pic:nvPicPr>
+                  <pic:blipFill>
+                    <a:blip r:embed="rId16"/>
+                    <a:stretch>
+                      <a:fillRect/>
+                    </a:stretch>
+                  </pic:blipFill>
+                  <pic:spPr>
+                    <a:xfrm>
+                      <a:off x="0" y="0"/>
+                      <a:ext cx="4882907" cy="2423716"/>
+                    </a:xfrm>
+                    <a:prstGeom prst="rect">
+                      <a:avLst/>
+                    </a:prstGeom>
+                  </pic:spPr>
+                </pic:pic>
+              </a:graphicData>
+            </a:graphic>
+          </wp:inline>
+        </w:drawing>
+      </w:r>
+    </w:p>
+    <w:p>
+      <w:pPr>
+        <w:rPr>
+          <w:b/>
+          <w:bCs/>
+        </w:rPr>
+      </w:pPr>
+    </w:p>
+    <w:p>
+      <w:r>
+        <w:t xml:space="preserve"> </w:t>
+      </w:r>
+    </w:p>
+    <w:p>
+      <w:pPr>
+        <w:pStyle w:val="Heading1"/>
+        <w:rPr>
+          <w:b/>
+          <w:bCs/>
+        </w:rPr>
+      </w:pPr>
+      <w:r>
+        <w:rPr>
+          <w:b/>
+          <w:bCs/>
+        </w:rPr>
+        <w:t>Discussion</w:t>
+      </w:r>
+      <w:r>
+        <w:rPr>
+          <w:b/>
+          <w:bCs/>
+        </w:rPr>
+        <w:t xml:space="preserve"> and Challenges</w:t>
+      </w:r>
+    </w:p>
+    <w:p>
+      <w:pPr>
+        <w:rPr>
+          <w:b/>
+          <w:bCs/>
+        </w:rPr>
+      </w:pPr>
+    </w:p>
+    <w:p>
+      <w:r>
+        <w:t xml:space="preserve">Overall, I am happy with my </w:t>
+      </w:r>
+      <w:r>
+        <w:t>analysis</w:t>
+      </w:r>
+      <w:r>
+        <w:t xml:space="preserve">. </w:t>
+      </w:r>
+      <w:r>
+        <w:t xml:space="preserve">I am able to find out that Maui has the highest review scores and has the most </w:t>
+      </w:r>
+      <w:proofErr w:type="spellStart"/>
+      <w:r>
+        <w:t>Aribnb</w:t>
+      </w:r>
+      <w:proofErr w:type="spellEnd"/>
+      <w:r>
+        <w:t xml:space="preserve"> listings and the average price around $220. In conclusion, Maui is the most popular island among all islands in Hawaii. I will definitely visit Maui again. </w:t>
+      </w:r>
+      <w:r>
+        <w:t xml:space="preserve">I have learned the data lifecycle and pipeline and also google cloud. In the end, I have shared my notebook into my </w:t>
+      </w:r>
+      <w:proofErr w:type="spellStart"/>
+      <w:proofErr w:type="gramStart"/>
+      <w:r>
+        <w:t>github</w:t>
+      </w:r>
+      <w:proofErr w:type="spellEnd"/>
+      <w:proofErr w:type="gramEnd"/>
+      <w:r>
+        <w:t xml:space="preserve"> and anyone interested could apply this </w:t>
+      </w:r>
+      <w:r>
+        <w:t xml:space="preserve">data </w:t>
+      </w:r>
+      <w:r>
+        <w:t xml:space="preserve">pipeline </w:t>
+      </w:r>
+      <w:r>
+        <w:t>in</w:t>
+      </w:r>
+      <w:r>
+        <w:t>to any city</w:t>
+      </w:r>
+      <w:r>
+        <w:t xml:space="preserve"> they want to analyze</w:t>
+      </w:r>
+      <w:r>
+        <w:t xml:space="preserve">. </w:t>
+      </w:r>
+      <w:r>
+        <w:t>Please see my notebook here</w:t>
+      </w:r>
+      <w:r>
+        <w:t xml:space="preserve"> </w:t>
+      </w:r>
+      <w:hyperlink r:id="rId17" w:history="1">
+        <w:r>
+          <w:rPr>
+            <w:rStyle w:val="Hyperlink"/>
+          </w:rPr>
+          <w:t>https://github.com/liushasky/hawaii-airbnb-reviews</w:t>
+        </w:r>
+      </w:hyperlink>
+    </w:p>
+    <w:p/>
+    <w:p>
+      <w:r>
+        <w:t xml:space="preserve">I did encounter few challenges at the beginning. I wanted to explore </w:t>
+      </w:r>
+      <w:proofErr w:type="spellStart"/>
+      <w:r>
+        <w:t>noSQL</w:t>
+      </w:r>
+      <w:proofErr w:type="spellEnd"/>
+      <w:r>
+        <w:t xml:space="preserve"> database on Google </w:t>
+      </w:r>
+      <w:r>
+        <w:t>C</w:t>
+      </w:r>
+      <w:r>
+        <w:t>loud, so I used MongoDB Atlas on Google Cloud to analyze my Airbnb listing</w:t>
+      </w:r>
+      <w:r>
+        <w:t>, shown below</w:t>
+      </w:r>
+      <w:r>
+        <w:t xml:space="preserve">. After I set up the cluster, it turns out that I will have to pay data storage to store my Hawaii </w:t>
+      </w:r>
+      <w:r>
+        <w:t>Airbnb dataset</w:t>
+      </w:r>
+      <w:r>
+        <w:t>,</w:t>
+      </w:r>
+      <w:r>
+        <w:t xml:space="preserve"> so </w:t>
+      </w:r>
+      <w:r>
+        <w:t xml:space="preserve">that I can run </w:t>
+      </w:r>
+      <w:r>
+        <w:t>M</w:t>
+      </w:r>
+      <w:r>
+        <w:t>ongoDB queries for my dataset</w:t>
+      </w:r>
+      <w:r>
+        <w:t>.</w:t>
+      </w:r>
+    </w:p>
+    <w:p>
+      <w:pPr>
+        <w:jc w:val="center"/>
+      </w:pPr>
+    </w:p>
+    <w:p>
+      <w:pPr>
+        <w:jc w:val="center"/>
+      </w:pPr>
+      <w:r>
         <w:rPr>
           <w:noProof/>
         </w:rPr>
         <w:drawing>
-          <wp:inline distT="0" distB="0" distL="0" distR="0" wp14:anchorId="69A61CD2" wp14:editId="60FA9AB0">
+          <wp:inline distT="0" distB="0" distL="0" distR="0" wp14:anchorId="2D799D33" wp14:editId="318D2111">
+            <wp:extent cx="4317344" cy="3163746"/>
+            <wp:effectExtent l="0" t="0" r="1270" b="0"/>
+            <wp:docPr id="20" name="Picture 20" descr="Graphical user interface, application&#10;&#10;Description automatically generated"/>
+            <wp:cNvGraphicFramePr>
+              <a:graphicFrameLocks xmlns:a="http://schemas.openxmlformats.org/drawingml/2006/main" noChangeAspect="1"/>
+            </wp:cNvGraphicFramePr>
+            <a:graphic xmlns:a="http://schemas.openxmlformats.org/drawingml/2006/main">
+              <a:graphicData uri="http://schemas.openxmlformats.org/drawingml/2006/picture">
+                <pic:pic xmlns:pic="http://schemas.openxmlformats.org/drawingml/2006/picture">
+                  <pic:nvPicPr>
+                    <pic:cNvPr id="20" name="Picture 20" descr="Graphical user interface, application&#10;&#10;Description automatically generated"/>
+                    <pic:cNvPicPr/>
+                  </pic:nvPicPr>
+                  <pic:blipFill>
+                    <a:blip r:embed="rId18">
+                      <a:extLst>
+                        <a:ext uri="{28A0092B-C50C-407E-A947-70E740481C1C}">
+                          <a14:useLocalDpi xmlns:a14="http://schemas.microsoft.com/office/drawing/2010/main" val="0"/>
+                        </a:ext>
+                      </a:extLst>
+                    </a:blip>
+                    <a:stretch>
+                      <a:fillRect/>
+                    </a:stretch>
+                  </pic:blipFill>
+                  <pic:spPr>
+                    <a:xfrm>
+                      <a:off x="0" y="0"/>
+                      <a:ext cx="4334838" cy="3176566"/>
+                    </a:xfrm>
+                    <a:prstGeom prst="rect">
+                      <a:avLst/>
+                    </a:prstGeom>
+                  </pic:spPr>
+                </pic:pic>
+              </a:graphicData>
+            </a:graphic>
+          </wp:inline>
+        </w:drawing>
+      </w:r>
+    </w:p>
+    <w:p>
+      <w:pPr>
+        <w:jc w:val="center"/>
+      </w:pPr>
+    </w:p>
+    <w:p>
+      <w:pPr>
+        <w:jc w:val="center"/>
+      </w:pPr>
+      <w:r>
+        <w:drawing>
+          <wp:inline distT="0" distB="0" distL="0" distR="0" wp14:anchorId="51A73A6A" wp14:editId="2857D8B1">
+            <wp:extent cx="5943600" cy="2551430"/>
+            <wp:effectExtent l="0" t="0" r="0" b="1270"/>
+            <wp:docPr id="1" name="Picture 1" descr="Graphical user interface, text, application, email&#10;&#10;Description automatically generated"/>
+            <wp:cNvGraphicFramePr>
+              <a:graphicFrameLocks xmlns:a="http://schemas.openxmlformats.org/drawingml/2006/main" noChangeAspect="1"/>
+            </wp:cNvGraphicFramePr>
+            <a:graphic xmlns:a="http://schemas.openxmlformats.org/drawingml/2006/main">
+              <a:graphicData uri="http://schemas.openxmlformats.org/drawingml/2006/picture">
+                <pic:pic xmlns:pic="http://schemas.openxmlformats.org/drawingml/2006/picture">
+                  <pic:nvPicPr>
+                    <pic:cNvPr id="1" name="Picture 1" descr="Graphical user interface, text, application, email&#10;&#10;Description automatically generated"/>
+                    <pic:cNvPicPr/>
+                  </pic:nvPicPr>
+                  <pic:blipFill>
+                    <a:blip r:embed="rId19"/>
+                    <a:stretch>
+                      <a:fillRect/>
+                    </a:stretch>
+                  </pic:blipFill>
+                  <pic:spPr>
+                    <a:xfrm>
+                      <a:off x="0" y="0"/>
+                      <a:ext cx="5943600" cy="2551430"/>
+                    </a:xfrm>
+                    <a:prstGeom prst="rect">
+                      <a:avLst/>
+                    </a:prstGeom>
+                  </pic:spPr>
+                </pic:pic>
+              </a:graphicData>
+            </a:graphic>
+          </wp:inline>
+        </w:drawing>
+      </w:r>
+    </w:p>
+    <w:p>
+      <w:pPr>
+        <w:rPr>
+          <w:b/>
+          <w:bCs/>
+        </w:rPr>
+      </w:pPr>
+    </w:p>
+    <w:p>
+      <w:r>
+        <w:t xml:space="preserve">Then I decided that I could use Google Cloud compute engine to create VM instance to run </w:t>
+      </w:r>
+      <w:proofErr w:type="spellStart"/>
+      <w:r>
+        <w:t>Jupyter</w:t>
+      </w:r>
+      <w:proofErr w:type="spellEnd"/>
+      <w:r>
+        <w:t xml:space="preserve"> Notebooks. I was able to create an VM instance and then I started set up the environment for me to run </w:t>
+      </w:r>
+      <w:proofErr w:type="spellStart"/>
+      <w:r>
+        <w:t>Jupyter</w:t>
+      </w:r>
+      <w:proofErr w:type="spellEnd"/>
+      <w:r>
+        <w:t xml:space="preserve"> Notebook.</w:t>
+      </w:r>
+    </w:p>
+    <w:p/>
+    <w:p>
+      <w:r>
+        <w:rPr>
+          <w:noProof/>
+        </w:rPr>
+        <w:drawing>
+          <wp:inline distT="0" distB="0" distL="0" distR="0" wp14:anchorId="4D9DF4AC" wp14:editId="3FC04AEB">
             <wp:extent cx="5943600" cy="1617345"/>
             <wp:effectExtent l="0" t="0" r="0" b="0"/>
             <wp:docPr id="10" name="Picture 10" descr="Graphical user interface, text, application, email&#10;&#10;Description automatically generated"/>
@@ -625,7 +2179,7 @@
                     <pic:cNvPicPr/>
                   </pic:nvPicPr>
                   <pic:blipFill>
-                    <a:blip r:embed="rId8"/>
+                    <a:blip r:embed="rId20"/>
                     <a:stretch>
                       <a:fillRect/>
                     </a:stretch>
@@ -649,120 +2203,45 @@
     <w:p/>
     <w:p>
       <w:r>
+        <w:t>I i</w:t>
+      </w:r>
+      <w:r>
+        <w:t>nstall</w:t>
+      </w:r>
+      <w:r>
+        <w:t>ed</w:t>
+      </w:r>
+      <w:r>
+        <w:t xml:space="preserve"> pip3 and </w:t>
+      </w:r>
+      <w:proofErr w:type="spellStart"/>
+      <w:r>
+        <w:t>wget</w:t>
+      </w:r>
+      <w:proofErr w:type="spellEnd"/>
+      <w:r>
+        <w:t xml:space="preserve">, and anaconda, and </w:t>
+      </w:r>
+      <w:proofErr w:type="spellStart"/>
+      <w:r>
+        <w:t>jupyter</w:t>
+      </w:r>
+      <w:proofErr w:type="spellEnd"/>
+      <w:r>
+        <w:t xml:space="preserve"> notebook</w:t>
+      </w:r>
+      <w:r>
+        <w:t xml:space="preserve">. </w:t>
+      </w:r>
+    </w:p>
+    <w:p/>
+    <w:p>
+      <w:r>
         <w:rPr>
           <w:noProof/>
         </w:rPr>
         <w:drawing>
-          <wp:inline distT="0" distB="0" distL="0" distR="0" wp14:anchorId="02BC7ECC" wp14:editId="17504171">
-            <wp:extent cx="5943600" cy="1690370"/>
-            <wp:effectExtent l="0" t="0" r="0" b="0"/>
-            <wp:docPr id="11" name="Picture 11" descr="Graphical user interface, text, application, email&#10;&#10;Description automatically generated"/>
-            <wp:cNvGraphicFramePr>
-              <a:graphicFrameLocks xmlns:a="http://schemas.openxmlformats.org/drawingml/2006/main" noChangeAspect="1"/>
-            </wp:cNvGraphicFramePr>
-            <a:graphic xmlns:a="http://schemas.openxmlformats.org/drawingml/2006/main">
-              <a:graphicData uri="http://schemas.openxmlformats.org/drawingml/2006/picture">
-                <pic:pic xmlns:pic="http://schemas.openxmlformats.org/drawingml/2006/picture">
-                  <pic:nvPicPr>
-                    <pic:cNvPr id="11" name="Picture 11" descr="Graphical user interface, text, application, email&#10;&#10;Description automatically generated"/>
-                    <pic:cNvPicPr/>
-                  </pic:nvPicPr>
-                  <pic:blipFill>
-                    <a:blip r:embed="rId9"/>
-                    <a:stretch>
-                      <a:fillRect/>
-                    </a:stretch>
-                  </pic:blipFill>
-                  <pic:spPr>
-                    <a:xfrm>
-                      <a:off x="0" y="0"/>
-                      <a:ext cx="5943600" cy="1690370"/>
-                    </a:xfrm>
-                    <a:prstGeom prst="rect">
-                      <a:avLst/>
-                    </a:prstGeom>
-                  </pic:spPr>
-                </pic:pic>
-              </a:graphicData>
-            </a:graphic>
-          </wp:inline>
-        </w:drawing>
-      </w:r>
-    </w:p>
-    <w:p/>
-    <w:p>
-      <w:r>
-        <w:rPr>
-          <w:noProof/>
-        </w:rPr>
-        <w:drawing>
-          <wp:inline distT="0" distB="0" distL="0" distR="0" wp14:anchorId="7123BAC1" wp14:editId="08F90718">
-            <wp:extent cx="5943600" cy="5943600"/>
-            <wp:effectExtent l="0" t="0" r="0" b="0"/>
-            <wp:docPr id="12" name="Picture 12" descr="Graphical user interface, text, application, email&#10;&#10;Description automatically generated"/>
-            <wp:cNvGraphicFramePr>
-              <a:graphicFrameLocks xmlns:a="http://schemas.openxmlformats.org/drawingml/2006/main" noChangeAspect="1"/>
-            </wp:cNvGraphicFramePr>
-            <a:graphic xmlns:a="http://schemas.openxmlformats.org/drawingml/2006/main">
-              <a:graphicData uri="http://schemas.openxmlformats.org/drawingml/2006/picture">
-                <pic:pic xmlns:pic="http://schemas.openxmlformats.org/drawingml/2006/picture">
-                  <pic:nvPicPr>
-                    <pic:cNvPr id="12" name="Picture 12" descr="Graphical user interface, text, application, email&#10;&#10;Description automatically generated"/>
-                    <pic:cNvPicPr/>
-                  </pic:nvPicPr>
-                  <pic:blipFill>
-                    <a:blip r:embed="rId10"/>
-                    <a:stretch>
-                      <a:fillRect/>
-                    </a:stretch>
-                  </pic:blipFill>
-                  <pic:spPr>
-                    <a:xfrm>
-                      <a:off x="0" y="0"/>
-                      <a:ext cx="5943600" cy="5943600"/>
-                    </a:xfrm>
-                    <a:prstGeom prst="rect">
-                      <a:avLst/>
-                    </a:prstGeom>
-                  </pic:spPr>
-                </pic:pic>
-              </a:graphicData>
-            </a:graphic>
-          </wp:inline>
-        </w:drawing>
-      </w:r>
-    </w:p>
-    <w:p/>
-    <w:p/>
-    <w:p>
-      <w:r>
-        <w:t xml:space="preserve">Install pip3 and </w:t>
-      </w:r>
-      <w:proofErr w:type="spellStart"/>
-      <w:r>
-        <w:t>wget</w:t>
-      </w:r>
-      <w:proofErr w:type="spellEnd"/>
-      <w:r>
-        <w:t xml:space="preserve">, and anaconda, and </w:t>
-      </w:r>
-      <w:proofErr w:type="spellStart"/>
-      <w:r>
-        <w:t>jupyter</w:t>
-      </w:r>
-      <w:proofErr w:type="spellEnd"/>
-      <w:r>
-        <w:t xml:space="preserve"> notebook</w:t>
-      </w:r>
-    </w:p>
-    <w:p/>
-    <w:p>
-      <w:r>
-        <w:rPr>
-          <w:noProof/>
-        </w:rPr>
-        <w:drawing>
-          <wp:inline distT="0" distB="0" distL="0" distR="0" wp14:anchorId="0E78EC3D" wp14:editId="052D121F">
+          <wp:inline distT="0" distB="0" distL="0" distR="0" wp14:anchorId="7B19299C" wp14:editId="0F5E31F2">
             <wp:extent cx="5943600" cy="3816985"/>
             <wp:effectExtent l="0" t="0" r="0" b="5715"/>
             <wp:docPr id="16" name="Picture 16" descr="Text&#10;&#10;Description automatically generated"/>
@@ -777,7 +2256,7 @@
                     <pic:cNvPicPr/>
                   </pic:nvPicPr>
                   <pic:blipFill>
-                    <a:blip r:embed="rId11"/>
+                    <a:blip r:embed="rId21"/>
                     <a:stretch>
                       <a:fillRect/>
                     </a:stretch>
@@ -799,7 +2278,305 @@
       </w:r>
     </w:p>
     <w:p/>
-    <w:p/>
+    <w:p>
+      <w:r>
+        <w:t xml:space="preserve">I then run </w:t>
+      </w:r>
+      <w:proofErr w:type="spellStart"/>
+      <w:r>
+        <w:t>Jupyter</w:t>
+      </w:r>
+      <w:proofErr w:type="spellEnd"/>
+      <w:r>
+        <w:t xml:space="preserve"> Notebook on the command line shown below.</w:t>
+      </w:r>
+    </w:p>
+    <w:p>
+      <w:r>
+        <w:drawing>
+          <wp:inline distT="0" distB="0" distL="0" distR="0" wp14:anchorId="4515725F" wp14:editId="66F37506">
+            <wp:extent cx="5943600" cy="2266950"/>
+            <wp:effectExtent l="0" t="0" r="0" b="6350"/>
+            <wp:docPr id="22" name="Picture 22" descr="Text&#10;&#10;Description automatically generated"/>
+            <wp:cNvGraphicFramePr>
+              <a:graphicFrameLocks xmlns:a="http://schemas.openxmlformats.org/drawingml/2006/main" noChangeAspect="1"/>
+            </wp:cNvGraphicFramePr>
+            <a:graphic xmlns:a="http://schemas.openxmlformats.org/drawingml/2006/main">
+              <a:graphicData uri="http://schemas.openxmlformats.org/drawingml/2006/picture">
+                <pic:pic xmlns:pic="http://schemas.openxmlformats.org/drawingml/2006/picture">
+                  <pic:nvPicPr>
+                    <pic:cNvPr id="22" name="Picture 22" descr="Text&#10;&#10;Description automatically generated"/>
+                    <pic:cNvPicPr/>
+                  </pic:nvPicPr>
+                  <pic:blipFill>
+                    <a:blip r:embed="rId22"/>
+                    <a:stretch>
+                      <a:fillRect/>
+                    </a:stretch>
+                  </pic:blipFill>
+                  <pic:spPr>
+                    <a:xfrm>
+                      <a:off x="0" y="0"/>
+                      <a:ext cx="5943600" cy="2266950"/>
+                    </a:xfrm>
+                    <a:prstGeom prst="rect">
+                      <a:avLst/>
+                    </a:prstGeom>
+                  </pic:spPr>
+                </pic:pic>
+              </a:graphicData>
+            </a:graphic>
+          </wp:inline>
+        </w:drawing>
+      </w:r>
+    </w:p>
+    <w:p/>
+    <w:p>
+      <w:r>
+        <w:t>However, I did not have luck in getting the notebook open as I keep getting errors</w:t>
+      </w:r>
+      <w:r>
+        <w:t xml:space="preserve"> shown</w:t>
+      </w:r>
+      <w:r>
+        <w:t xml:space="preserve"> below</w:t>
+      </w:r>
+      <w:r>
+        <w:t>. I have been debugging for hours and still getting the same error. I am guessing it is due to the environment set up, but with my limited knowledge on VM, I couldn’t figure it out.</w:t>
+      </w:r>
+    </w:p>
+    <w:p/>
+    <w:p>
+      <w:r>
+        <w:drawing>
+          <wp:inline distT="0" distB="0" distL="0" distR="0" wp14:anchorId="76D0B960" wp14:editId="2D091D66">
+            <wp:extent cx="5943600" cy="2631440"/>
+            <wp:effectExtent l="0" t="0" r="0" b="0"/>
+            <wp:docPr id="23" name="Picture 23" descr="Graphical user interface, text, application, email&#10;&#10;Description automatically generated"/>
+            <wp:cNvGraphicFramePr>
+              <a:graphicFrameLocks xmlns:a="http://schemas.openxmlformats.org/drawingml/2006/main" noChangeAspect="1"/>
+            </wp:cNvGraphicFramePr>
+            <a:graphic xmlns:a="http://schemas.openxmlformats.org/drawingml/2006/main">
+              <a:graphicData uri="http://schemas.openxmlformats.org/drawingml/2006/picture">
+                <pic:pic xmlns:pic="http://schemas.openxmlformats.org/drawingml/2006/picture">
+                  <pic:nvPicPr>
+                    <pic:cNvPr id="23" name="Picture 23" descr="Graphical user interface, text, application, email&#10;&#10;Description automatically generated"/>
+                    <pic:cNvPicPr/>
+                  </pic:nvPicPr>
+                  <pic:blipFill>
+                    <a:blip r:embed="rId23"/>
+                    <a:stretch>
+                      <a:fillRect/>
+                    </a:stretch>
+                  </pic:blipFill>
+                  <pic:spPr>
+                    <a:xfrm>
+                      <a:off x="0" y="0"/>
+                      <a:ext cx="5943600" cy="2631440"/>
+                    </a:xfrm>
+                    <a:prstGeom prst="rect">
+                      <a:avLst/>
+                    </a:prstGeom>
+                  </pic:spPr>
+                </pic:pic>
+              </a:graphicData>
+            </a:graphic>
+          </wp:inline>
+        </w:drawing>
+      </w:r>
+    </w:p>
+    <w:p/>
+    <w:p>
+      <w:r>
+        <w:t xml:space="preserve">Therefore, </w:t>
+      </w:r>
+      <w:r>
+        <w:t xml:space="preserve">I decided that I can use </w:t>
+      </w:r>
+      <w:r>
+        <w:t xml:space="preserve">AI Platform Notebook instance </w:t>
+      </w:r>
+      <w:r>
+        <w:t>on Google Cloud to run my analysis</w:t>
+      </w:r>
+      <w:r>
+        <w:t>, so that I won’t have to worry about the environment set up issue</w:t>
+      </w:r>
+      <w:r>
+        <w:t xml:space="preserve">. Luckily, I was able to finish the project and the process has been smooth on </w:t>
+      </w:r>
+      <w:r>
+        <w:t>AI Platform Notebook instance</w:t>
+      </w:r>
+      <w:r>
+        <w:t xml:space="preserve">. </w:t>
+      </w:r>
+      <w:r>
+        <w:t xml:space="preserve">I will continue working on the VM to see how I can get it work. </w:t>
+      </w:r>
+    </w:p>
+    <w:p>
+      <w:pPr>
+        <w:rPr>
+          <w:b/>
+          <w:bCs/>
+        </w:rPr>
+      </w:pPr>
+    </w:p>
+    <w:p>
+      <w:pPr>
+        <w:pStyle w:val="Heading1"/>
+        <w:rPr>
+          <w:b/>
+          <w:bCs/>
+        </w:rPr>
+      </w:pPr>
+      <w:r>
+        <w:rPr>
+          <w:b/>
+          <w:bCs/>
+        </w:rPr>
+        <w:t>Conclusion</w:t>
+      </w:r>
+    </w:p>
+    <w:p>
+      <w:pPr>
+        <w:rPr>
+          <w:b/>
+          <w:bCs/>
+        </w:rPr>
+      </w:pPr>
+    </w:p>
+    <w:p>
+      <w:r>
+        <w:t xml:space="preserve">In this project, I have </w:t>
+      </w:r>
+      <w:r>
+        <w:t>analyzed the Airbnb listings dataset for Hawai</w:t>
+      </w:r>
+      <w:r>
+        <w:t xml:space="preserve">i, including the </w:t>
+      </w:r>
+      <w:r>
+        <w:t>neighborhood</w:t>
+      </w:r>
+      <w:r>
+        <w:t xml:space="preserve"> groups, property type, room type, price, and listing review</w:t>
+      </w:r>
+      <w:r>
+        <w:t xml:space="preserve">. </w:t>
+      </w:r>
+      <w:r>
+        <w:t xml:space="preserve">I found out that Maui has the highest listing reviews and review score among all neighborhood groups. </w:t>
+      </w:r>
+      <w:r>
+        <w:t xml:space="preserve">I was able to use </w:t>
+      </w:r>
+      <w:r>
+        <w:t xml:space="preserve">AI Platform Notebook instance </w:t>
+      </w:r>
+      <w:r>
+        <w:t>on Google Cloud to run my analysis. I was able to perform each step are list in the USGS lifecycle model [1], which includes Plan, Acquire, Process, Preserve and Publish/Share Airbnb listing analysis.</w:t>
+      </w:r>
+      <w:r>
+        <w:t xml:space="preserve"> </w:t>
+      </w:r>
+    </w:p>
+    <w:p>
+      <w:pPr>
+        <w:rPr>
+          <w:b/>
+          <w:bCs/>
+        </w:rPr>
+      </w:pPr>
+    </w:p>
+    <w:p>
+      <w:pPr>
+        <w:pStyle w:val="Heading1"/>
+        <w:rPr>
+          <w:b/>
+          <w:bCs/>
+        </w:rPr>
+      </w:pPr>
+      <w:r>
+        <w:rPr>
+          <w:b/>
+          <w:bCs/>
+        </w:rPr>
+        <w:t>Reference</w:t>
+      </w:r>
+    </w:p>
+    <w:p>
+      <w:pPr>
+        <w:rPr>
+          <w:b/>
+          <w:bCs/>
+        </w:rPr>
+      </w:pPr>
+    </w:p>
+    <w:p>
+      <w:pPr>
+        <w:rPr>
+          <w:color w:val="000000" w:themeColor="text1"/>
+        </w:rPr>
+      </w:pPr>
+      <w:r>
+        <w:rPr>
+          <w:color w:val="000000" w:themeColor="text1"/>
+        </w:rPr>
+        <w:t xml:space="preserve">[1] </w:t>
+      </w:r>
+      <w:proofErr w:type="spellStart"/>
+      <w:r>
+        <w:rPr>
+          <w:color w:val="000000" w:themeColor="text1"/>
+        </w:rPr>
+        <w:t>Plale</w:t>
+      </w:r>
+      <w:proofErr w:type="spellEnd"/>
+      <w:r>
+        <w:rPr>
+          <w:color w:val="000000" w:themeColor="text1"/>
+        </w:rPr>
+        <w:t xml:space="preserve">, Beth, and Inna </w:t>
+      </w:r>
+      <w:proofErr w:type="spellStart"/>
+      <w:r>
+        <w:rPr>
+          <w:color w:val="000000" w:themeColor="text1"/>
+        </w:rPr>
+        <w:t>Kouper</w:t>
+      </w:r>
+      <w:proofErr w:type="spellEnd"/>
+      <w:r>
+        <w:rPr>
+          <w:color w:val="000000" w:themeColor="text1"/>
+        </w:rPr>
+        <w:t xml:space="preserve">. “The Centrality of Data: Data Lifecycle and Data Pipelines.” </w:t>
+      </w:r>
+      <w:r>
+        <w:rPr>
+          <w:i/>
+          <w:iCs/>
+          <w:color w:val="000000" w:themeColor="text1"/>
+        </w:rPr>
+        <w:t>Data Analytics for Intelligent Transportation Systems</w:t>
+      </w:r>
+      <w:r>
+        <w:rPr>
+          <w:color w:val="000000" w:themeColor="text1"/>
+        </w:rPr>
+        <w:t xml:space="preserve">, Elsevier, 7 Apr. 2017, www.sciencedirect.com/science/article/pii/B9780128097151000043?via%3Dihub. </w:t>
+      </w:r>
+    </w:p>
+    <w:p>
+      <w:pPr>
+        <w:rPr>
+          <w:b/>
+          <w:bCs/>
+        </w:rPr>
+      </w:pPr>
+    </w:p>
     <w:p/>
     <w:p/>
     <w:p/>
@@ -827,6 +2604,95 @@
 <file path=word/numbering.xml><?xml version="1.0" encoding="utf-8"?>
 <w:numbering xmlns:wpc="http://schemas.microsoft.com/office/word/2010/wordprocessingCanvas" xmlns:cx="http://schemas.microsoft.com/office/drawing/2014/chartex" xmlns:cx1="http://schemas.microsoft.com/office/drawing/2015/9/8/chartex" xmlns:cx2="http://schemas.microsoft.com/office/drawing/2015/10/21/chartex" xmlns:cx3="http://schemas.microsoft.com/office/drawing/2016/5/9/chartex" xmlns:cx4="http://schemas.microsoft.com/office/drawing/2016/5/10/chartex" xmlns:cx5="http://schemas.microsoft.com/office/drawing/2016/5/11/chartex" xmlns:cx6="http://schemas.microsoft.com/office/drawing/2016/5/12/chartex" xmlns:cx7="http://schemas.microsoft.com/office/drawing/2016/5/13/chartex" xmlns:cx8="http://schemas.microsoft.com/office/drawing/2016/5/14/chartex" xmlns:mc="http://schemas.openxmlformats.org/markup-compatibility/2006" xmlns:aink="http://schemas.microsoft.com/office/drawing/2016/ink" xmlns:am3d="http://schemas.microsoft.com/office/drawing/2017/model3d" xmlns:o="urn:schemas-microsoft-com:office:office" xmlns:r="http://schemas.openxmlformats.org/officeDocument/2006/relationships" xmlns:m="http://schemas.openxmlformats.org/officeDocument/2006/math" xmlns:v="urn:schemas-microsoft-com:vml" xmlns:wp14="http://schemas.microsoft.com/office/word/2010/wordprocessingDrawing" xmlns:wp="http://schemas.openxmlformats.org/drawingml/2006/wordprocessingDrawing" xmlns:w10="urn:schemas-microsoft-com:office:word" xmlns:w="http://schemas.openxmlformats.org/wordprocessingml/2006/main" xmlns:w14="http://schemas.microsoft.com/office/word/2010/wordml" xmlns:w15="http://schemas.microsoft.com/office/word/2012/wordml" xmlns:w16cex="http://schemas.microsoft.com/office/word/2018/wordml/cex" xmlns:w16cid="http://schemas.microsoft.com/office/word/2016/wordml/cid" xmlns:w16="http://schemas.microsoft.com/office/word/2018/wordml" xmlns:w16se="http://schemas.microsoft.com/office/word/2015/wordml/symex" xmlns:wpg="http://schemas.microsoft.com/office/word/2010/wordprocessingGroup" xmlns:wpi="http://schemas.microsoft.com/office/word/2010/wordprocessingInk" xmlns:wne="http://schemas.microsoft.com/office/word/2006/wordml" xmlns:wps="http://schemas.microsoft.com/office/word/2010/wordprocessingShape" mc:Ignorable="w14 w15 w16se w16cid w16 w16cex wp14">
   <w:abstractNum w:abstractNumId="0" w15:restartNumberingAfterBreak="0">
+    <w:nsid w:val="0F265041"/>
+    <w:multiLevelType w:val="hybridMultilevel"/>
+    <w:tmpl w:val="D73228AC"/>
+    <w:lvl w:ilvl="0" w:tplc="0409000F">
+      <w:start w:val="1"/>
+      <w:numFmt w:val="decimal"/>
+      <w:lvlText w:val="%1."/>
+      <w:lvlJc w:val="left"/>
+      <w:pPr>
+        <w:ind w:left="720" w:hanging="360"/>
+      </w:pPr>
+      <w:rPr>
+        <w:rFonts w:hint="default"/>
+      </w:rPr>
+    </w:lvl>
+    <w:lvl w:ilvl="1" w:tplc="04090019" w:tentative="1">
+      <w:start w:val="1"/>
+      <w:numFmt w:val="lowerLetter"/>
+      <w:lvlText w:val="%2."/>
+      <w:lvlJc w:val="left"/>
+      <w:pPr>
+        <w:ind w:left="1440" w:hanging="360"/>
+      </w:pPr>
+    </w:lvl>
+    <w:lvl w:ilvl="2" w:tplc="0409001B" w:tentative="1">
+      <w:start w:val="1"/>
+      <w:numFmt w:val="lowerRoman"/>
+      <w:lvlText w:val="%3."/>
+      <w:lvlJc w:val="right"/>
+      <w:pPr>
+        <w:ind w:left="2160" w:hanging="180"/>
+      </w:pPr>
+    </w:lvl>
+    <w:lvl w:ilvl="3" w:tplc="0409000F" w:tentative="1">
+      <w:start w:val="1"/>
+      <w:numFmt w:val="decimal"/>
+      <w:lvlText w:val="%4."/>
+      <w:lvlJc w:val="left"/>
+      <w:pPr>
+        <w:ind w:left="2880" w:hanging="360"/>
+      </w:pPr>
+    </w:lvl>
+    <w:lvl w:ilvl="4" w:tplc="04090019" w:tentative="1">
+      <w:start w:val="1"/>
+      <w:numFmt w:val="lowerLetter"/>
+      <w:lvlText w:val="%5."/>
+      <w:lvlJc w:val="left"/>
+      <w:pPr>
+        <w:ind w:left="3600" w:hanging="360"/>
+      </w:pPr>
+    </w:lvl>
+    <w:lvl w:ilvl="5" w:tplc="0409001B" w:tentative="1">
+      <w:start w:val="1"/>
+      <w:numFmt w:val="lowerRoman"/>
+      <w:lvlText w:val="%6."/>
+      <w:lvlJc w:val="right"/>
+      <w:pPr>
+        <w:ind w:left="4320" w:hanging="180"/>
+      </w:pPr>
+    </w:lvl>
+    <w:lvl w:ilvl="6" w:tplc="0409000F" w:tentative="1">
+      <w:start w:val="1"/>
+      <w:numFmt w:val="decimal"/>
+      <w:lvlText w:val="%7."/>
+      <w:lvlJc w:val="left"/>
+      <w:pPr>
+        <w:ind w:left="5040" w:hanging="360"/>
+      </w:pPr>
+    </w:lvl>
+    <w:lvl w:ilvl="7" w:tplc="04090019" w:tentative="1">
+      <w:start w:val="1"/>
+      <w:numFmt w:val="lowerLetter"/>
+      <w:lvlText w:val="%8."/>
+      <w:lvlJc w:val="left"/>
+      <w:pPr>
+        <w:ind w:left="5760" w:hanging="360"/>
+      </w:pPr>
+    </w:lvl>
+    <w:lvl w:ilvl="8" w:tplc="0409001B" w:tentative="1">
+      <w:start w:val="1"/>
+      <w:numFmt w:val="lowerRoman"/>
+      <w:lvlText w:val="%9."/>
+      <w:lvlJc w:val="right"/>
+      <w:pPr>
+        <w:ind w:left="6480" w:hanging="180"/>
+      </w:pPr>
+    </w:lvl>
+  </w:abstractNum>
+  <w:abstractNum w:abstractNumId="1" w15:restartNumberingAfterBreak="0">
     <w:nsid w:val="12556937"/>
     <w:multiLevelType w:val="multilevel"/>
     <w:tmpl w:val="43F6C1DA"/>
@@ -939,7 +2805,233 @@
       </w:pPr>
     </w:lvl>
   </w:abstractNum>
-  <w:abstractNum w:abstractNumId="1" w15:restartNumberingAfterBreak="0">
+  <w:abstractNum w:abstractNumId="2" w15:restartNumberingAfterBreak="0">
+    <w:nsid w:val="305F5F08"/>
+    <w:multiLevelType w:val="hybridMultilevel"/>
+    <w:tmpl w:val="053C1610"/>
+    <w:lvl w:ilvl="0" w:tplc="04090001">
+      <w:start w:val="1"/>
+      <w:numFmt w:val="bullet"/>
+      <w:lvlText w:val=""/>
+      <w:lvlJc w:val="left"/>
+      <w:pPr>
+        <w:ind w:left="1080" w:hanging="360"/>
+      </w:pPr>
+      <w:rPr>
+        <w:rFonts w:ascii="Symbol" w:hAnsi="Symbol" w:hint="default"/>
+      </w:rPr>
+    </w:lvl>
+    <w:lvl w:ilvl="1" w:tplc="04090003" w:tentative="1">
+      <w:start w:val="1"/>
+      <w:numFmt w:val="bullet"/>
+      <w:lvlText w:val="o"/>
+      <w:lvlJc w:val="left"/>
+      <w:pPr>
+        <w:ind w:left="1800" w:hanging="360"/>
+      </w:pPr>
+      <w:rPr>
+        <w:rFonts w:ascii="Courier New" w:hAnsi="Courier New" w:cs="Courier New" w:hint="default"/>
+      </w:rPr>
+    </w:lvl>
+    <w:lvl w:ilvl="2" w:tplc="04090005" w:tentative="1">
+      <w:start w:val="1"/>
+      <w:numFmt w:val="bullet"/>
+      <w:lvlText w:val=""/>
+      <w:lvlJc w:val="left"/>
+      <w:pPr>
+        <w:ind w:left="2520" w:hanging="360"/>
+      </w:pPr>
+      <w:rPr>
+        <w:rFonts w:ascii="Wingdings" w:hAnsi="Wingdings" w:hint="default"/>
+      </w:rPr>
+    </w:lvl>
+    <w:lvl w:ilvl="3" w:tplc="04090001" w:tentative="1">
+      <w:start w:val="1"/>
+      <w:numFmt w:val="bullet"/>
+      <w:lvlText w:val=""/>
+      <w:lvlJc w:val="left"/>
+      <w:pPr>
+        <w:ind w:left="3240" w:hanging="360"/>
+      </w:pPr>
+      <w:rPr>
+        <w:rFonts w:ascii="Symbol" w:hAnsi="Symbol" w:hint="default"/>
+      </w:rPr>
+    </w:lvl>
+    <w:lvl w:ilvl="4" w:tplc="04090003" w:tentative="1">
+      <w:start w:val="1"/>
+      <w:numFmt w:val="bullet"/>
+      <w:lvlText w:val="o"/>
+      <w:lvlJc w:val="left"/>
+      <w:pPr>
+        <w:ind w:left="3960" w:hanging="360"/>
+      </w:pPr>
+      <w:rPr>
+        <w:rFonts w:ascii="Courier New" w:hAnsi="Courier New" w:cs="Courier New" w:hint="default"/>
+      </w:rPr>
+    </w:lvl>
+    <w:lvl w:ilvl="5" w:tplc="04090005" w:tentative="1">
+      <w:start w:val="1"/>
+      <w:numFmt w:val="bullet"/>
+      <w:lvlText w:val=""/>
+      <w:lvlJc w:val="left"/>
+      <w:pPr>
+        <w:ind w:left="4680" w:hanging="360"/>
+      </w:pPr>
+      <w:rPr>
+        <w:rFonts w:ascii="Wingdings" w:hAnsi="Wingdings" w:hint="default"/>
+      </w:rPr>
+    </w:lvl>
+    <w:lvl w:ilvl="6" w:tplc="04090001" w:tentative="1">
+      <w:start w:val="1"/>
+      <w:numFmt w:val="bullet"/>
+      <w:lvlText w:val=""/>
+      <w:lvlJc w:val="left"/>
+      <w:pPr>
+        <w:ind w:left="5400" w:hanging="360"/>
+      </w:pPr>
+      <w:rPr>
+        <w:rFonts w:ascii="Symbol" w:hAnsi="Symbol" w:hint="default"/>
+      </w:rPr>
+    </w:lvl>
+    <w:lvl w:ilvl="7" w:tplc="04090003" w:tentative="1">
+      <w:start w:val="1"/>
+      <w:numFmt w:val="bullet"/>
+      <w:lvlText w:val="o"/>
+      <w:lvlJc w:val="left"/>
+      <w:pPr>
+        <w:ind w:left="6120" w:hanging="360"/>
+      </w:pPr>
+      <w:rPr>
+        <w:rFonts w:ascii="Courier New" w:hAnsi="Courier New" w:cs="Courier New" w:hint="default"/>
+      </w:rPr>
+    </w:lvl>
+    <w:lvl w:ilvl="8" w:tplc="04090005" w:tentative="1">
+      <w:start w:val="1"/>
+      <w:numFmt w:val="bullet"/>
+      <w:lvlText w:val=""/>
+      <w:lvlJc w:val="left"/>
+      <w:pPr>
+        <w:ind w:left="6840" w:hanging="360"/>
+      </w:pPr>
+      <w:rPr>
+        <w:rFonts w:ascii="Wingdings" w:hAnsi="Wingdings" w:hint="default"/>
+      </w:rPr>
+    </w:lvl>
+  </w:abstractNum>
+  <w:abstractNum w:abstractNumId="3" w15:restartNumberingAfterBreak="0">
+    <w:nsid w:val="54B9136C"/>
+    <w:multiLevelType w:val="hybridMultilevel"/>
+    <w:tmpl w:val="B6406C42"/>
+    <w:lvl w:ilvl="0" w:tplc="04090001">
+      <w:start w:val="1"/>
+      <w:numFmt w:val="bullet"/>
+      <w:lvlText w:val=""/>
+      <w:lvlJc w:val="left"/>
+      <w:pPr>
+        <w:ind w:left="720" w:hanging="360"/>
+      </w:pPr>
+      <w:rPr>
+        <w:rFonts w:ascii="Symbol" w:hAnsi="Symbol" w:hint="default"/>
+      </w:rPr>
+    </w:lvl>
+    <w:lvl w:ilvl="1" w:tplc="04090003" w:tentative="1">
+      <w:start w:val="1"/>
+      <w:numFmt w:val="bullet"/>
+      <w:lvlText w:val="o"/>
+      <w:lvlJc w:val="left"/>
+      <w:pPr>
+        <w:ind w:left="1440" w:hanging="360"/>
+      </w:pPr>
+      <w:rPr>
+        <w:rFonts w:ascii="Courier New" w:hAnsi="Courier New" w:cs="Courier New" w:hint="default"/>
+      </w:rPr>
+    </w:lvl>
+    <w:lvl w:ilvl="2" w:tplc="04090005" w:tentative="1">
+      <w:start w:val="1"/>
+      <w:numFmt w:val="bullet"/>
+      <w:lvlText w:val=""/>
+      <w:lvlJc w:val="left"/>
+      <w:pPr>
+        <w:ind w:left="2160" w:hanging="360"/>
+      </w:pPr>
+      <w:rPr>
+        <w:rFonts w:ascii="Wingdings" w:hAnsi="Wingdings" w:hint="default"/>
+      </w:rPr>
+    </w:lvl>
+    <w:lvl w:ilvl="3" w:tplc="04090001" w:tentative="1">
+      <w:start w:val="1"/>
+      <w:numFmt w:val="bullet"/>
+      <w:lvlText w:val=""/>
+      <w:lvlJc w:val="left"/>
+      <w:pPr>
+        <w:ind w:left="2880" w:hanging="360"/>
+      </w:pPr>
+      <w:rPr>
+        <w:rFonts w:ascii="Symbol" w:hAnsi="Symbol" w:hint="default"/>
+      </w:rPr>
+    </w:lvl>
+    <w:lvl w:ilvl="4" w:tplc="04090003" w:tentative="1">
+      <w:start w:val="1"/>
+      <w:numFmt w:val="bullet"/>
+      <w:lvlText w:val="o"/>
+      <w:lvlJc w:val="left"/>
+      <w:pPr>
+        <w:ind w:left="3600" w:hanging="360"/>
+      </w:pPr>
+      <w:rPr>
+        <w:rFonts w:ascii="Courier New" w:hAnsi="Courier New" w:cs="Courier New" w:hint="default"/>
+      </w:rPr>
+    </w:lvl>
+    <w:lvl w:ilvl="5" w:tplc="04090005" w:tentative="1">
+      <w:start w:val="1"/>
+      <w:numFmt w:val="bullet"/>
+      <w:lvlText w:val=""/>
+      <w:lvlJc w:val="left"/>
+      <w:pPr>
+        <w:ind w:left="4320" w:hanging="360"/>
+      </w:pPr>
+      <w:rPr>
+        <w:rFonts w:ascii="Wingdings" w:hAnsi="Wingdings" w:hint="default"/>
+      </w:rPr>
+    </w:lvl>
+    <w:lvl w:ilvl="6" w:tplc="04090001" w:tentative="1">
+      <w:start w:val="1"/>
+      <w:numFmt w:val="bullet"/>
+      <w:lvlText w:val=""/>
+      <w:lvlJc w:val="left"/>
+      <w:pPr>
+        <w:ind w:left="5040" w:hanging="360"/>
+      </w:pPr>
+      <w:rPr>
+        <w:rFonts w:ascii="Symbol" w:hAnsi="Symbol" w:hint="default"/>
+      </w:rPr>
+    </w:lvl>
+    <w:lvl w:ilvl="7" w:tplc="04090003" w:tentative="1">
+      <w:start w:val="1"/>
+      <w:numFmt w:val="bullet"/>
+      <w:lvlText w:val="o"/>
+      <w:lvlJc w:val="left"/>
+      <w:pPr>
+        <w:ind w:left="5760" w:hanging="360"/>
+      </w:pPr>
+      <w:rPr>
+        <w:rFonts w:ascii="Courier New" w:hAnsi="Courier New" w:cs="Courier New" w:hint="default"/>
+      </w:rPr>
+    </w:lvl>
+    <w:lvl w:ilvl="8" w:tplc="04090005" w:tentative="1">
+      <w:start w:val="1"/>
+      <w:numFmt w:val="bullet"/>
+      <w:lvlText w:val=""/>
+      <w:lvlJc w:val="left"/>
+      <w:pPr>
+        <w:ind w:left="6480" w:hanging="360"/>
+      </w:pPr>
+      <w:rPr>
+        <w:rFonts w:ascii="Wingdings" w:hAnsi="Wingdings" w:hint="default"/>
+      </w:rPr>
+    </w:lvl>
+  </w:abstractNum>
+  <w:abstractNum w:abstractNumId="4" w15:restartNumberingAfterBreak="0">
     <w:nsid w:val="777B0BE1"/>
     <w:multiLevelType w:val="hybridMultilevel"/>
     <w:tmpl w:val="BAEA3228"/>
@@ -1053,10 +3145,19 @@
     </w:lvl>
   </w:abstractNum>
   <w:num w:numId="1">
+    <w:abstractNumId w:val="1"/>
+  </w:num>
+  <w:num w:numId="2">
+    <w:abstractNumId w:val="4"/>
+  </w:num>
+  <w:num w:numId="3">
+    <w:abstractNumId w:val="3"/>
+  </w:num>
+  <w:num w:numId="4">
     <w:abstractNumId w:val="0"/>
   </w:num>
-  <w:num w:numId="2">
-    <w:abstractNumId w:val="1"/>
+  <w:num w:numId="5">
+    <w:abstractNumId w:val="2"/>
   </w:num>
 </w:numbering>
 </file>
@@ -1477,7 +3578,6 @@
   <w:style w:type="character" w:default="1" w:styleId="DefaultParagraphFont">
     <w:name w:val="Default Paragraph Font"/>
     <w:uiPriority w:val="1"/>
-    <w:semiHidden/>
     <w:unhideWhenUsed/>
   </w:style>
   <w:style w:type="table" w:default="1" w:styleId="TableNormal">
@@ -1575,6 +3675,73 @@
       <w:ind w:left="720"/>
       <w:contextualSpacing/>
     </w:pPr>
+  </w:style>
+  <w:style w:type="paragraph" w:styleId="HTMLPreformatted">
+    <w:name w:val="HTML Preformatted"/>
+    <w:basedOn w:val="Normal"/>
+    <w:link w:val="HTMLPreformattedChar"/>
+    <w:uiPriority w:val="99"/>
+    <w:semiHidden/>
+    <w:unhideWhenUsed/>
+    <w:rsid w:val="00446ACB"/>
+    <w:pPr>
+      <w:tabs>
+        <w:tab w:val="left" w:pos="916"/>
+        <w:tab w:val="left" w:pos="1832"/>
+        <w:tab w:val="left" w:pos="2748"/>
+        <w:tab w:val="left" w:pos="3664"/>
+        <w:tab w:val="left" w:pos="4580"/>
+        <w:tab w:val="left" w:pos="5496"/>
+        <w:tab w:val="left" w:pos="6412"/>
+        <w:tab w:val="left" w:pos="7328"/>
+        <w:tab w:val="left" w:pos="8244"/>
+        <w:tab w:val="left" w:pos="9160"/>
+        <w:tab w:val="left" w:pos="10076"/>
+        <w:tab w:val="left" w:pos="10992"/>
+        <w:tab w:val="left" w:pos="11908"/>
+        <w:tab w:val="left" w:pos="12824"/>
+        <w:tab w:val="left" w:pos="13740"/>
+        <w:tab w:val="left" w:pos="14656"/>
+      </w:tabs>
+    </w:pPr>
+    <w:rPr>
+      <w:rFonts w:ascii="Courier New" w:eastAsia="Times New Roman" w:hAnsi="Courier New" w:cs="Courier New"/>
+      <w:sz w:val="20"/>
+      <w:szCs w:val="20"/>
+    </w:rPr>
+  </w:style>
+  <w:style w:type="character" w:customStyle="1" w:styleId="HTMLPreformattedChar">
+    <w:name w:val="HTML Preformatted Char"/>
+    <w:basedOn w:val="DefaultParagraphFont"/>
+    <w:link w:val="HTMLPreformatted"/>
+    <w:uiPriority w:val="99"/>
+    <w:semiHidden/>
+    <w:rsid w:val="00446ACB"/>
+    <w:rPr>
+      <w:rFonts w:ascii="Courier New" w:eastAsia="Times New Roman" w:hAnsi="Courier New" w:cs="Courier New"/>
+      <w:sz w:val="20"/>
+      <w:szCs w:val="20"/>
+    </w:rPr>
+  </w:style>
+  <w:style w:type="character" w:customStyle="1" w:styleId="n">
+    <w:name w:val="n"/>
+    <w:basedOn w:val="DefaultParagraphFont"/>
+    <w:rsid w:val="00446ACB"/>
+  </w:style>
+  <w:style w:type="character" w:customStyle="1" w:styleId="o">
+    <w:name w:val="o"/>
+    <w:basedOn w:val="DefaultParagraphFont"/>
+    <w:rsid w:val="00446ACB"/>
+  </w:style>
+  <w:style w:type="character" w:customStyle="1" w:styleId="p">
+    <w:name w:val="p"/>
+    <w:basedOn w:val="DefaultParagraphFont"/>
+    <w:rsid w:val="00446ACB"/>
+  </w:style>
+  <w:style w:type="character" w:customStyle="1" w:styleId="s">
+    <w:name w:val="s"/>
+    <w:basedOn w:val="DefaultParagraphFont"/>
+    <w:rsid w:val="00446ACB"/>
   </w:style>
 </w:styles>
 </file>

</xml_diff>